<commit_message>
copied the official ADN Revit API training labs for Revit 2015, integrated the Xtra labs, migrated the latter from Revit 2014 to Revit 2015, ran a quick test
</commit_message>
<xml_diff>
--- a/1_Revit_API_Intro/DocsCS/Revit Intro Lab2 - DB Element.docx
+++ b/1_Revit_API_Intro/DocsCS/Revit Intro Lab2 - DB Element.docx
@@ -108,16 +108,10 @@
       </w:r>
       <w:r>
         <w:br/>
-        <w:t xml:space="preserve">Updated by </w:t>
-      </w:r>
-      <w:proofErr w:type="spellStart"/>
-      <w:r>
-        <w:t>DevTech</w:t>
-      </w:r>
-      <w:proofErr w:type="spellEnd"/>
-      <w:r>
-        <w:t xml:space="preserve"> AEC WG</w:t>
-      </w:r>
+        <w:t>Updated by DevTech AEC WG</w:t>
+      </w:r>
+      <w:bookmarkStart w:id="0" w:name="_GoBack"/>
+      <w:bookmarkEnd w:id="0"/>
       <w:r>
         <w:br/>
         <w:t xml:space="preserve">Last modified: </w:t>
@@ -131,22 +125,14 @@
       <w:r>
         <w:fldChar w:fldCharType="separate"/>
       </w:r>
-      <w:ins w:id="0" w:author="Gopinath Taget" w:date="2013-05-31T15:48:00Z">
+      <w:ins w:id="1" w:author="Augusto Goncalves" w:date="2014-04-22T15:53:00Z">
         <w:r>
           <w:rPr>
             <w:noProof/>
           </w:rPr>
-          <w:t>5/31/2013</w:t>
+          <w:t>4/22/2014</w:t>
         </w:r>
       </w:ins>
-      <w:del w:id="1" w:author="Gopinath Taget" w:date="2013-05-31T15:48:00Z">
-        <w:r>
-          <w:rPr>
-            <w:noProof/>
-          </w:rPr>
-          <w:delText>5/30/2013</w:delText>
-        </w:r>
-      </w:del>
       <w:r>
         <w:rPr>
           <w:noProof/>
@@ -19427,18 +19413,7 @@
           <w:sz w:val="20"/>
           <w:szCs w:val="20"/>
         </w:rPr>
-        <w:t>G</w:t>
-      </w:r>
-      <w:bookmarkStart w:id="5" w:name="_GoBack"/>
-      <w:bookmarkEnd w:id="5"/>
-      <w:r>
-        <w:rPr>
-          <w:rFonts w:ascii="Courier New" w:hAnsi="Courier New" w:cs="Courier New"/>
-          <w:noProof/>
-          <w:sz w:val="20"/>
-          <w:szCs w:val="20"/>
-        </w:rPr>
-        <w:t>et</w:t>
+        <w:t>Get</w:t>
       </w:r>
       <w:r>
         <w:rPr>
@@ -27858,7 +27833,7 @@
 </file>
 
 <file path=customXml/itemProps1.xml><?xml version="1.0" encoding="utf-8"?>
-<ds:datastoreItem xmlns:ds="http://schemas.openxmlformats.org/officeDocument/2006/customXml" ds:itemID="{0873EB25-CD09-4416-8C9E-B45F1A4DD376}">
+<ds:datastoreItem xmlns:ds="http://schemas.openxmlformats.org/officeDocument/2006/customXml" ds:itemID="{4A9E718A-C76E-4A3F-8A85-28711DDB79FB}">
   <ds:schemaRefs>
     <ds:schemaRef ds:uri="http://schemas.openxmlformats.org/officeDocument/2006/bibliography"/>
   </ds:schemaRefs>

</xml_diff>

<commit_message>
integrated RevitTrainingMaterial 2016.0.0.6 and migrated Xtra to Revit 2016
</commit_message>
<xml_diff>
--- a/1_Revit_API_Intro/DocsCS/Revit Intro Lab2 - DB Element.docx
+++ b/1_Revit_API_Intro/DocsCS/Revit Intro Lab2 - DB Element.docx
@@ -1,6 +1,6 @@
 
 <file path=word/document.xml><?xml version="1.0" encoding="utf-8"?>
-<w:document xmlns:wpc="http://schemas.microsoft.com/office/word/2010/wordprocessingCanvas" xmlns:mc="http://schemas.openxmlformats.org/markup-compatibility/2006" xmlns:o="urn:schemas-microsoft-com:office:office" xmlns:r="http://schemas.openxmlformats.org/officeDocument/2006/relationships" xmlns:m="http://schemas.openxmlformats.org/officeDocument/2006/math" xmlns:v="urn:schemas-microsoft-com:vml" xmlns:wp14="http://schemas.microsoft.com/office/word/2010/wordprocessingDrawing" xmlns:wp="http://schemas.openxmlformats.org/drawingml/2006/wordprocessingDrawing" xmlns:w10="urn:schemas-microsoft-com:office:word" xmlns:w="http://schemas.openxmlformats.org/wordprocessingml/2006/main" xmlns:w14="http://schemas.microsoft.com/office/word/2010/wordml" xmlns:wpg="http://schemas.microsoft.com/office/word/2010/wordprocessingGroup" xmlns:wpi="http://schemas.microsoft.com/office/word/2010/wordprocessingInk" xmlns:wne="http://schemas.microsoft.com/office/word/2006/wordml" xmlns:wps="http://schemas.microsoft.com/office/word/2010/wordprocessingShape" mc:Ignorable="w14 wp14">
+<w:document xmlns:wpc="http://schemas.microsoft.com/office/word/2010/wordprocessingCanvas" xmlns:mc="http://schemas.openxmlformats.org/markup-compatibility/2006" xmlns:o="urn:schemas-microsoft-com:office:office" xmlns:r="http://schemas.openxmlformats.org/officeDocument/2006/relationships" xmlns:m="http://schemas.openxmlformats.org/officeDocument/2006/math" xmlns:v="urn:schemas-microsoft-com:vml" xmlns:wp14="http://schemas.microsoft.com/office/word/2010/wordprocessingDrawing" xmlns:wp="http://schemas.openxmlformats.org/drawingml/2006/wordprocessingDrawing" xmlns:w10="urn:schemas-microsoft-com:office:word" xmlns:w="http://schemas.openxmlformats.org/wordprocessingml/2006/main" xmlns:w14="http://schemas.microsoft.com/office/word/2010/wordml" xmlns:w15="http://schemas.microsoft.com/office/word/2012/wordml" xmlns:wpg="http://schemas.microsoft.com/office/word/2010/wordprocessingGroup" xmlns:wpi="http://schemas.microsoft.com/office/word/2010/wordprocessingInk" xmlns:wne="http://schemas.microsoft.com/office/word/2006/wordml" xmlns:wps="http://schemas.microsoft.com/office/word/2010/wordprocessingShape" mc:Ignorable="w14 w15 wp14">
   <w:body>
     <w:p>
       <w:pPr>
@@ -108,10 +108,16 @@
       </w:r>
       <w:r>
         <w:br/>
-        <w:t>Updated by DevTech AEC WG</w:t>
-      </w:r>
-      <w:bookmarkStart w:id="0" w:name="_GoBack"/>
-      <w:bookmarkEnd w:id="0"/>
+        <w:t xml:space="preserve">Updated by </w:t>
+      </w:r>
+      <w:proofErr w:type="spellStart"/>
+      <w:r>
+        <w:t>DevTech</w:t>
+      </w:r>
+      <w:proofErr w:type="spellEnd"/>
+      <w:r>
+        <w:t xml:space="preserve"> AEC WG</w:t>
+      </w:r>
       <w:r>
         <w:br/>
         <w:t xml:space="preserve">Last modified: </w:t>
@@ -125,14 +131,12 @@
       <w:r>
         <w:fldChar w:fldCharType="separate"/>
       </w:r>
-      <w:ins w:id="1" w:author="Augusto Goncalves" w:date="2014-04-22T15:53:00Z">
-        <w:r>
-          <w:rPr>
-            <w:noProof/>
-          </w:rPr>
-          <w:t>4/22/2014</w:t>
-        </w:r>
-      </w:ins>
+      <w:r>
+        <w:rPr>
+          <w:noProof/>
+        </w:rPr>
+        <w:t>3/11/2015</w:t>
+      </w:r>
       <w:r>
         <w:rPr>
           <w:noProof/>
@@ -469,7 +473,7 @@
       <w:r>
         <w:rPr>
           <w:noProof/>
-          <w:lang w:eastAsia="en-US"/>
+          <w:lang w:eastAsia="zh-CN"/>
         </w:rPr>
         <w:lastRenderedPageBreak/>
         <w:drawing>
@@ -488,7 +492,7 @@
                     <pic:cNvPicPr/>
                   </pic:nvPicPr>
                   <pic:blipFill>
-                    <a:blip r:embed="rId7"/>
+                    <a:blip r:embed="rId6"/>
                     <a:stretch>
                       <a:fillRect/>
                     </a:stretch>
@@ -513,31 +517,21 @@
       <w:pPr>
         <w:jc w:val="center"/>
       </w:pPr>
-      <w:proofErr w:type="gramStart"/>
-      <w:r>
-        <w:t>Figure 1.</w:t>
-      </w:r>
-      <w:proofErr w:type="gramEnd"/>
+      <w:r>
+        <w:t>Figure 1. Dialogs showing b</w:t>
+      </w:r>
+      <w:r>
+        <w:t>asic information and identity of</w:t>
+      </w:r>
       <w:r>
         <w:t xml:space="preserve"> </w:t>
       </w:r>
-      <w:proofErr w:type="gramStart"/>
-      <w:r>
-        <w:t>Dialogs showing b</w:t>
-      </w:r>
-      <w:r>
-        <w:t>asic information and identity of</w:t>
-      </w:r>
-      <w:r>
-        <w:t xml:space="preserve"> </w:t>
-      </w:r>
       <w:r>
         <w:t xml:space="preserve">an </w:t>
       </w:r>
       <w:r>
         <w:t>element.</w:t>
       </w:r>
-      <w:proofErr w:type="gramEnd"/>
     </w:p>
     <w:p>
       <w:pPr>
@@ -550,7 +544,7 @@
         <w:rPr>
           <w:noProof/>
           <w:color w:val="984806" w:themeColor="accent6" w:themeShade="80"/>
-          <w:lang w:eastAsia="en-US"/>
+          <w:lang w:eastAsia="zh-CN"/>
         </w:rPr>
         <w:drawing>
           <wp:inline distT="0" distB="0" distL="0" distR="0">
@@ -568,7 +562,7 @@
                     <pic:cNvPicPr/>
                   </pic:nvPicPr>
                   <pic:blipFill>
-                    <a:blip r:embed="rId8"/>
+                    <a:blip r:embed="rId7"/>
                     <a:stretch>
                       <a:fillRect/>
                     </a:stretch>
@@ -593,13 +587,8 @@
       <w:pPr>
         <w:jc w:val="center"/>
       </w:pPr>
-      <w:proofErr w:type="gramStart"/>
-      <w:r>
-        <w:t>Figure 2.</w:t>
-      </w:r>
-      <w:proofErr w:type="gramEnd"/>
-      <w:r>
-        <w:t xml:space="preserve"> </w:t>
+      <w:r>
+        <w:t xml:space="preserve">Figure 2. </w:t>
       </w:r>
       <w:r>
         <w:t xml:space="preserve">Dialogs showing properties (or parameters) of an element and of its type </w:t>
@@ -766,7 +755,7 @@
           <w:sz w:val="28"/>
         </w:rPr>
       </w:pPr>
-      <w:bookmarkStart w:id="2" w:name="defineExternalCommand"/>
+      <w:bookmarkStart w:id="0" w:name="defineExternalCommand"/>
       <w:r>
         <w:rPr>
           <w:b/>
@@ -774,7 +763,7 @@
         </w:rPr>
         <w:t>Define A New External Command</w:t>
       </w:r>
-      <w:bookmarkEnd w:id="2"/>
+      <w:bookmarkEnd w:id="0"/>
       <w:r>
         <w:rPr>
           <w:b/>
@@ -958,8 +947,8 @@
         </w:numPr>
         <w:ind w:left="720"/>
       </w:pPr>
-      <w:bookmarkStart w:id="3" w:name="OLE_LINK1"/>
-      <w:bookmarkStart w:id="4" w:name="OLE_LINK2"/>
+      <w:bookmarkStart w:id="1" w:name="OLE_LINK1"/>
+      <w:bookmarkStart w:id="2" w:name="OLE_LINK2"/>
       <w:proofErr w:type="spellStart"/>
       <w:r>
         <w:t>Autodesk.Revit.DB</w:t>
@@ -1034,8 +1023,8 @@
       <w:r>
         <w:t xml:space="preserve"> (this is for selection) </w:t>
       </w:r>
-      <w:bookmarkEnd w:id="3"/>
-      <w:bookmarkEnd w:id="4"/>
+      <w:bookmarkEnd w:id="1"/>
+      <w:bookmarkEnd w:id="2"/>
       <w:r>
         <w:br/>
       </w:r>
@@ -1338,7 +1327,26 @@
           <w:sz w:val="20"/>
           <w:szCs w:val="20"/>
         </w:rPr>
-        <w:t xml:space="preserve">.Automatic)] </w:t>
+        <w:t>.</w:t>
+      </w:r>
+      <w:r>
+        <w:rPr>
+          <w:rFonts w:ascii="Courier New" w:hAnsi="Courier New" w:cs="Courier New" w:hint="eastAsia"/>
+          <w:noProof/>
+          <w:sz w:val="20"/>
+          <w:szCs w:val="20"/>
+          <w:lang w:eastAsia="zh-CN"/>
+        </w:rPr>
+        <w:t>Manual</w:t>
+      </w:r>
+      <w:r>
+        <w:rPr>
+          <w:rFonts w:ascii="Courier New" w:hAnsi="Courier New" w:cs="Courier New"/>
+          <w:noProof/>
+          <w:sz w:val="20"/>
+          <w:szCs w:val="20"/>
+        </w:rPr>
+        <w:t xml:space="preserve">)] </w:t>
       </w:r>
     </w:p>
     <w:p>
@@ -5754,15 +5762,7 @@
         <w:t xml:space="preserve">Try picking </w:t>
       </w:r>
       <w:r>
-        <w:t xml:space="preserve">a few other </w:t>
-      </w:r>
-      <w:proofErr w:type="gramStart"/>
-      <w:r>
-        <w:t>element</w:t>
-      </w:r>
-      <w:proofErr w:type="gramEnd"/>
-      <w:r>
-        <w:t xml:space="preserve"> and observe the output. </w:t>
+        <w:t xml:space="preserve">a few other element and observe the output. </w:t>
       </w:r>
     </w:p>
     <w:p>
@@ -5772,7 +5772,7 @@
       <w:r>
         <w:rPr>
           <w:noProof/>
-          <w:lang w:eastAsia="en-US"/>
+          <w:lang w:eastAsia="zh-CN"/>
         </w:rPr>
         <w:drawing>
           <wp:inline distT="0" distB="0" distL="0" distR="0">
@@ -5790,7 +5790,7 @@
                     <pic:cNvPicPr/>
                   </pic:nvPicPr>
                   <pic:blipFill>
-                    <a:blip r:embed="rId9"/>
+                    <a:blip r:embed="rId8"/>
                     <a:stretch>
                       <a:fillRect/>
                     </a:stretch>
@@ -5818,11 +5818,9 @@
       <w:r>
         <w:t xml:space="preserve">Figure3. </w:t>
       </w:r>
-      <w:proofErr w:type="gramStart"/>
       <w:r>
         <w:t>Dialog showing the a few properties from a door.</w:t>
       </w:r>
-      <w:proofErr w:type="gramEnd"/>
     </w:p>
     <w:p>
       <w:pPr>
@@ -6063,13 +6061,8 @@
         <w:adjustRightInd w:val="0"/>
         <w:spacing w:after="0" w:line="240" w:lineRule="auto"/>
       </w:pPr>
-      <w:proofErr w:type="gramStart"/>
-      <w:r>
-        <w:t>A system family are</w:t>
-      </w:r>
-      <w:proofErr w:type="gramEnd"/>
-      <w:r>
-        <w:t xml:space="preserve"> a built-in object in Revit. Ther</w:t>
+      <w:r>
+        <w:t>A system family are a built-in object in Revit. Ther</w:t>
       </w:r>
       <w:r>
         <w:t xml:space="preserve">e is a designated class for it. You can use it to identify the element. </w:t>
@@ -6157,7 +6150,6 @@
       <w:tblPr>
         <w:tblW w:w="5440" w:type="dxa"/>
         <w:jc w:val="center"/>
-        <w:tblInd w:w="94" w:type="dxa"/>
         <w:tblLook w:val="04A0" w:firstRow="1" w:lastRow="0" w:firstColumn="1" w:lastColumn="0" w:noHBand="0" w:noVBand="1"/>
       </w:tblPr>
       <w:tblGrid>
@@ -6558,16 +6550,11 @@
         <w:spacing w:after="0" w:line="240" w:lineRule="auto"/>
         <w:jc w:val="center"/>
       </w:pPr>
-      <w:proofErr w:type="gramStart"/>
       <w:r>
         <w:t>T</w:t>
       </w:r>
       <w:r>
-        <w:t>able 1.</w:t>
-      </w:r>
-      <w:proofErr w:type="gramEnd"/>
-      <w:r>
-        <w:t xml:space="preserve"> </w:t>
+        <w:t xml:space="preserve">able 1. </w:t>
       </w:r>
       <w:proofErr w:type="gramStart"/>
       <w:r>
@@ -9540,7 +9527,7 @@
       <w:r>
         <w:rPr>
           <w:noProof/>
-          <w:lang w:eastAsia="en-US"/>
+          <w:lang w:eastAsia="zh-CN"/>
         </w:rPr>
         <w:lastRenderedPageBreak/>
         <w:drawing>
@@ -9559,7 +9546,7 @@
                     <pic:cNvPicPr/>
                   </pic:nvPicPr>
                   <pic:blipFill>
-                    <a:blip r:embed="rId7"/>
+                    <a:blip r:embed="rId6"/>
                     <a:stretch>
                       <a:fillRect/>
                     </a:stretch>
@@ -9597,16 +9584,11 @@
         <w:spacing w:after="0" w:line="240" w:lineRule="auto"/>
         <w:jc w:val="center"/>
       </w:pPr>
-      <w:proofErr w:type="gramStart"/>
       <w:r>
         <w:t>Figure 4</w:t>
       </w:r>
       <w:r>
-        <w:t>.</w:t>
-      </w:r>
-      <w:proofErr w:type="gramEnd"/>
-      <w:r>
-        <w:t xml:space="preserve"> </w:t>
+        <w:t xml:space="preserve">. </w:t>
       </w:r>
       <w:r>
         <w:t xml:space="preserve">Identifying an element </w:t>
@@ -9680,7 +9662,20 @@
         <w:spacing w:after="0" w:line="240" w:lineRule="auto"/>
       </w:pPr>
       <w:r>
-        <w:t xml:space="preserve">Parameters property of an Element class largely corresponds to an element or family “properties” that you see in the UI. In the Revit API, there are two ways to access those properties or parameters:  </w:t>
+        <w:t xml:space="preserve">Parameters property of an Element class largely corresponds to an element or family “properties” that you see in the UI. In the Revit API, there are </w:t>
+      </w:r>
+      <w:r>
+        <w:rPr>
+          <w:rFonts w:hint="eastAsia"/>
+          <w:lang w:eastAsia="zh-CN"/>
+        </w:rPr>
+        <w:t>four</w:t>
+      </w:r>
+      <w:r>
+        <w:t xml:space="preserve"> </w:t>
+      </w:r>
+      <w:r>
+        <w:t xml:space="preserve">ways to access those properties or parameters:  </w:t>
       </w:r>
       <w:r>
         <w:br/>
@@ -9700,11 +9695,21 @@
       </w:pPr>
       <w:proofErr w:type="spellStart"/>
       <w:r>
-        <w:t>Element.Parameters</w:t>
+        <w:t>Element.</w:t>
+      </w:r>
+      <w:r>
+        <w:rPr>
+          <w:rFonts w:hint="eastAsia"/>
+          <w:lang w:eastAsia="zh-CN"/>
+        </w:rPr>
+        <w:t>get_Parameter</w:t>
       </w:r>
       <w:proofErr w:type="spellEnd"/>
       <w:r>
-        <w:t xml:space="preserve"> – returns a set of parameters applicable to the given element. </w:t>
+        <w:t xml:space="preserve">– takes an argument </w:t>
+      </w:r>
+      <w:r>
+        <w:t xml:space="preserve">that can identify the kind of parameter and returns the single parameter. </w:t>
       </w:r>
     </w:p>
     <w:p>
@@ -9721,14 +9726,130 @@
       </w:pPr>
       <w:proofErr w:type="spellStart"/>
       <w:r>
-        <w:t>Element.Paramater</w:t>
+        <w:rPr>
+          <w:rFonts w:hint="eastAsia"/>
+          <w:lang w:eastAsia="zh-CN"/>
+        </w:rPr>
+        <w:t>Element.LookupParameter</w:t>
       </w:r>
       <w:proofErr w:type="spellEnd"/>
       <w:r>
-        <w:t xml:space="preserve"> – takes an argument </w:t>
-      </w:r>
-      <w:r>
-        <w:t xml:space="preserve">that can identify the kind of parameter and returns the value of single parameter. </w:t>
+        <w:rPr>
+          <w:rFonts w:hint="eastAsia"/>
+          <w:lang w:eastAsia="zh-CN"/>
+        </w:rPr>
+        <w:t xml:space="preserve"> </w:t>
+      </w:r>
+      <w:r>
+        <w:rPr>
+          <w:lang w:eastAsia="zh-CN"/>
+        </w:rPr>
+        <w:t>–</w:t>
+      </w:r>
+      <w:r>
+        <w:rPr>
+          <w:rFonts w:hint="eastAsia"/>
+          <w:lang w:eastAsia="zh-CN"/>
+        </w:rPr>
+        <w:t xml:space="preserve"> returns a single parameter given the name.</w:t>
+      </w:r>
+    </w:p>
+    <w:p>
+      <w:pPr>
+        <w:pStyle w:val="ListParagraph"/>
+        <w:numPr>
+          <w:ilvl w:val="0"/>
+          <w:numId w:val="12"/>
+        </w:numPr>
+        <w:autoSpaceDE w:val="0"/>
+        <w:autoSpaceDN w:val="0"/>
+        <w:adjustRightInd w:val="0"/>
+        <w:spacing w:after="0" w:line="240" w:lineRule="auto"/>
+      </w:pPr>
+      <w:r>
+        <w:t>Element.</w:t>
+      </w:r>
+      <w:r>
+        <w:t xml:space="preserve"> </w:t>
+      </w:r>
+      <w:proofErr w:type="spellStart"/>
+      <w:r>
+        <w:t>GetOrderedParameters</w:t>
+      </w:r>
+      <w:proofErr w:type="spellEnd"/>
+      <w:r>
+        <w:rPr>
+          <w:lang w:eastAsia="zh-CN"/>
+        </w:rPr>
+        <w:t xml:space="preserve"> </w:t>
+      </w:r>
+      <w:r>
+        <w:t xml:space="preserve">– returns a set of parameters applicable to the given element. </w:t>
+      </w:r>
+    </w:p>
+    <w:p>
+      <w:pPr>
+        <w:pStyle w:val="ListParagraph"/>
+        <w:numPr>
+          <w:ilvl w:val="0"/>
+          <w:numId w:val="12"/>
+        </w:numPr>
+        <w:autoSpaceDE w:val="0"/>
+        <w:autoSpaceDN w:val="0"/>
+        <w:adjustRightInd w:val="0"/>
+        <w:spacing w:after="0" w:line="240" w:lineRule="auto"/>
+      </w:pPr>
+      <w:proofErr w:type="spellStart"/>
+      <w:r>
+        <w:t>Element.</w:t>
+      </w:r>
+      <w:r>
+        <w:rPr>
+          <w:rFonts w:hint="eastAsia"/>
+          <w:lang w:eastAsia="zh-CN"/>
+        </w:rPr>
+        <w:t>GetParameters</w:t>
+      </w:r>
+      <w:proofErr w:type="spellEnd"/>
+      <w:r>
+        <w:rPr>
+          <w:rFonts w:hint="eastAsia"/>
+          <w:lang w:eastAsia="zh-CN"/>
+        </w:rPr>
+        <w:t xml:space="preserve"> </w:t>
+      </w:r>
+      <w:r>
+        <w:t>–</w:t>
+      </w:r>
+      <w:r>
+        <w:rPr>
+          <w:rFonts w:hint="eastAsia"/>
+          <w:lang w:eastAsia="zh-CN"/>
+        </w:rPr>
+        <w:t xml:space="preserve"> </w:t>
+      </w:r>
+      <w:r>
+        <w:t xml:space="preserve">returns </w:t>
+      </w:r>
+      <w:r>
+        <w:rPr>
+          <w:rFonts w:hint="eastAsia"/>
+          <w:lang w:eastAsia="zh-CN"/>
+        </w:rPr>
+        <w:t xml:space="preserve">all </w:t>
+      </w:r>
+      <w:r>
+        <w:t>parameter</w:t>
+      </w:r>
+      <w:r>
+        <w:rPr>
+          <w:rFonts w:hint="eastAsia"/>
+          <w:lang w:eastAsia="zh-CN"/>
+        </w:rPr>
+        <w:t>s with the given name</w:t>
+      </w:r>
+      <w:r>
+        <w:t xml:space="preserve">. </w:t>
       </w:r>
     </w:p>
     <w:p>
@@ -9767,7 +9888,15 @@
         <w:t>Retrieving a Set of P</w:t>
       </w:r>
       <w:r>
-        <w:t>arameters through Parameters</w:t>
+        <w:t xml:space="preserve">arameters through </w:t>
+      </w:r>
+      <w:proofErr w:type="spellStart"/>
+      <w:r>
+        <w:t>GetOrderedParameters</w:t>
+      </w:r>
+      <w:proofErr w:type="spellEnd"/>
+      <w:r>
+        <w:t xml:space="preserve"> </w:t>
       </w:r>
       <w:r>
         <w:t>()</w:t>
@@ -9791,9 +9920,14 @@
       <w:r>
         <w:t xml:space="preserve">Let’s first look at the </w:t>
       </w:r>
+      <w:proofErr w:type="spellStart"/>
       <w:proofErr w:type="gramStart"/>
       <w:r>
-        <w:t>Parameters(</w:t>
+        <w:t>GetOrderedParameters</w:t>
+      </w:r>
+      <w:proofErr w:type="spellEnd"/>
+      <w:r>
+        <w:t>(</w:t>
       </w:r>
       <w:proofErr w:type="gramEnd"/>
       <w:r>
@@ -9805,9 +9939,14 @@
       <w:r>
         <w:t xml:space="preserve">demonstrates the usage. </w:t>
       </w:r>
+      <w:proofErr w:type="spellStart"/>
       <w:proofErr w:type="gramStart"/>
       <w:r>
-        <w:t>Parameters(</w:t>
+        <w:t>GetOrderedParameters</w:t>
+      </w:r>
+      <w:proofErr w:type="spellEnd"/>
+      <w:r>
+        <w:t>(</w:t>
       </w:r>
       <w:proofErr w:type="gramEnd"/>
       <w:r>
@@ -10123,7 +10262,35 @@
           <w:sz w:val="20"/>
           <w:szCs w:val="20"/>
         </w:rPr>
-        <w:t xml:space="preserve"> paramSet = elem.Parameters; </w:t>
+        <w:t xml:space="preserve"> paramSet = elem.</w:t>
+      </w:r>
+      <w:r>
+        <w:rPr>
+          <w:rFonts w:ascii="Courier New" w:hAnsi="Courier New" w:cs="Courier New"/>
+          <w:noProof/>
+          <w:sz w:val="20"/>
+          <w:szCs w:val="20"/>
+        </w:rPr>
+        <w:t>GetOrderedParameters</w:t>
+      </w:r>
+      <w:r>
+        <w:rPr>
+          <w:rFonts w:ascii="Courier New" w:hAnsi="Courier New" w:cs="Courier New" w:hint="eastAsia"/>
+          <w:noProof/>
+          <w:sz w:val="20"/>
+          <w:szCs w:val="20"/>
+          <w:lang w:eastAsia="zh-CN"/>
+        </w:rPr>
+        <w:t>()</w:t>
+      </w:r>
+      <w:r>
+        <w:rPr>
+          <w:rFonts w:ascii="Courier New" w:hAnsi="Courier New" w:cs="Courier New"/>
+          <w:noProof/>
+          <w:sz w:val="20"/>
+          <w:szCs w:val="20"/>
+        </w:rPr>
+        <w:t xml:space="preserve">; </w:t>
       </w:r>
     </w:p>
     <w:p>
@@ -10404,116 +10571,116 @@
           <w:sz w:val="20"/>
           <w:szCs w:val="20"/>
         </w:rPr>
-        <w:t xml:space="preserve">            </w:t>
-      </w:r>
-      <w:r>
-        <w:rPr>
-          <w:rFonts w:ascii="Courier New" w:hAnsi="Courier New" w:cs="Courier New"/>
-          <w:noProof/>
-          <w:color w:val="008000"/>
-          <w:sz w:val="20"/>
-          <w:szCs w:val="20"/>
-        </w:rPr>
-        <w:t>//</w:t>
-      </w:r>
-      <w:r>
-        <w:rPr>
-          <w:rFonts w:ascii="Courier New" w:hAnsi="Courier New" w:cs="Courier New"/>
-          <w:noProof/>
-          <w:color w:val="008000"/>
-          <w:sz w:val="20"/>
-          <w:szCs w:val="20"/>
-        </w:rPr>
-        <w:t xml:space="preserve"> </w:t>
-      </w:r>
-      <w:r>
-        <w:rPr>
-          <w:rFonts w:ascii="Courier New" w:hAnsi="Courier New" w:cs="Courier New"/>
-          <w:noProof/>
-          <w:color w:val="008000"/>
-          <w:sz w:val="20"/>
-          <w:szCs w:val="20"/>
-        </w:rPr>
-        <w:t>see the helper function below</w:t>
-      </w:r>
-      <w:r>
-        <w:rPr>
-          <w:rFonts w:ascii="Courier New" w:hAnsi="Courier New" w:cs="Courier New"/>
-          <w:noProof/>
-          <w:color w:val="008000"/>
-          <w:sz w:val="20"/>
-          <w:szCs w:val="20"/>
-        </w:rPr>
-        <w:t xml:space="preserve"> </w:t>
-      </w:r>
-    </w:p>
-    <w:p>
-      <w:pPr>
-        <w:shd w:val="clear" w:color="000000" w:fill="E6E6E6"/>
-        <w:autoSpaceDE w:val="0"/>
-        <w:autoSpaceDN w:val="0"/>
-        <w:adjustRightInd w:val="0"/>
-        <w:spacing w:after="0" w:line="240" w:lineRule="auto"/>
-        <w:rPr>
-          <w:rFonts w:ascii="Courier New" w:hAnsi="Courier New" w:cs="Courier New"/>
-          <w:noProof/>
-          <w:sz w:val="20"/>
-          <w:szCs w:val="20"/>
-        </w:rPr>
-      </w:pPr>
-      <w:r>
-        <w:rPr>
-          <w:rFonts w:ascii="Courier New" w:hAnsi="Courier New" w:cs="Courier New"/>
-          <w:noProof/>
-          <w:sz w:val="20"/>
-          <w:szCs w:val="20"/>
-        </w:rPr>
-        <w:t xml:space="preserve">            </w:t>
-      </w:r>
-      <w:r>
-        <w:rPr>
-          <w:rFonts w:ascii="Courier New" w:hAnsi="Courier New" w:cs="Courier New"/>
-          <w:noProof/>
-          <w:color w:val="0000FF"/>
-          <w:sz w:val="20"/>
-          <w:szCs w:val="20"/>
-        </w:rPr>
-        <w:t>string</w:t>
-      </w:r>
-      <w:r>
-        <w:rPr>
-          <w:rFonts w:ascii="Courier New" w:hAnsi="Courier New" w:cs="Courier New"/>
-          <w:noProof/>
-          <w:sz w:val="20"/>
-          <w:szCs w:val="20"/>
-        </w:rPr>
-        <w:t xml:space="preserve"> val = ParameterToString(param); </w:t>
-      </w:r>
-    </w:p>
-    <w:p>
-      <w:pPr>
-        <w:shd w:val="clear" w:color="000000" w:fill="E6E6E6"/>
-        <w:autoSpaceDE w:val="0"/>
-        <w:autoSpaceDN w:val="0"/>
-        <w:adjustRightInd w:val="0"/>
-        <w:spacing w:after="0" w:line="240" w:lineRule="auto"/>
-        <w:rPr>
-          <w:rFonts w:ascii="Courier New" w:hAnsi="Courier New" w:cs="Courier New"/>
-          <w:noProof/>
-          <w:sz w:val="20"/>
-          <w:szCs w:val="20"/>
-        </w:rPr>
-      </w:pPr>
-      <w:r>
-        <w:rPr>
-          <w:rFonts w:ascii="Courier New" w:hAnsi="Courier New" w:cs="Courier New"/>
-          <w:noProof/>
-          <w:sz w:val="20"/>
-          <w:szCs w:val="20"/>
-        </w:rPr>
         <w:lastRenderedPageBreak/>
         <w:t xml:space="preserve">            </w:t>
       </w:r>
+      <w:r>
+        <w:rPr>
+          <w:rFonts w:ascii="Courier New" w:hAnsi="Courier New" w:cs="Courier New"/>
+          <w:noProof/>
+          <w:color w:val="008000"/>
+          <w:sz w:val="20"/>
+          <w:szCs w:val="20"/>
+        </w:rPr>
+        <w:t>//</w:t>
+      </w:r>
+      <w:r>
+        <w:rPr>
+          <w:rFonts w:ascii="Courier New" w:hAnsi="Courier New" w:cs="Courier New"/>
+          <w:noProof/>
+          <w:color w:val="008000"/>
+          <w:sz w:val="20"/>
+          <w:szCs w:val="20"/>
+        </w:rPr>
+        <w:t xml:space="preserve"> </w:t>
+      </w:r>
+      <w:r>
+        <w:rPr>
+          <w:rFonts w:ascii="Courier New" w:hAnsi="Courier New" w:cs="Courier New"/>
+          <w:noProof/>
+          <w:color w:val="008000"/>
+          <w:sz w:val="20"/>
+          <w:szCs w:val="20"/>
+        </w:rPr>
+        <w:t>see the helper function below</w:t>
+      </w:r>
+      <w:r>
+        <w:rPr>
+          <w:rFonts w:ascii="Courier New" w:hAnsi="Courier New" w:cs="Courier New"/>
+          <w:noProof/>
+          <w:color w:val="008000"/>
+          <w:sz w:val="20"/>
+          <w:szCs w:val="20"/>
+        </w:rPr>
+        <w:t xml:space="preserve"> </w:t>
+      </w:r>
+    </w:p>
+    <w:p>
+      <w:pPr>
+        <w:shd w:val="clear" w:color="000000" w:fill="E6E6E6"/>
+        <w:autoSpaceDE w:val="0"/>
+        <w:autoSpaceDN w:val="0"/>
+        <w:adjustRightInd w:val="0"/>
+        <w:spacing w:after="0" w:line="240" w:lineRule="auto"/>
+        <w:rPr>
+          <w:rFonts w:ascii="Courier New" w:hAnsi="Courier New" w:cs="Courier New"/>
+          <w:noProof/>
+          <w:sz w:val="20"/>
+          <w:szCs w:val="20"/>
+        </w:rPr>
+      </w:pPr>
+      <w:r>
+        <w:rPr>
+          <w:rFonts w:ascii="Courier New" w:hAnsi="Courier New" w:cs="Courier New"/>
+          <w:noProof/>
+          <w:sz w:val="20"/>
+          <w:szCs w:val="20"/>
+        </w:rPr>
+        <w:t xml:space="preserve">            </w:t>
+      </w:r>
+      <w:r>
+        <w:rPr>
+          <w:rFonts w:ascii="Courier New" w:hAnsi="Courier New" w:cs="Courier New"/>
+          <w:noProof/>
+          <w:color w:val="0000FF"/>
+          <w:sz w:val="20"/>
+          <w:szCs w:val="20"/>
+        </w:rPr>
+        <w:t>string</w:t>
+      </w:r>
+      <w:r>
+        <w:rPr>
+          <w:rFonts w:ascii="Courier New" w:hAnsi="Courier New" w:cs="Courier New"/>
+          <w:noProof/>
+          <w:sz w:val="20"/>
+          <w:szCs w:val="20"/>
+        </w:rPr>
+        <w:t xml:space="preserve"> val = ParameterToString(param); </w:t>
+      </w:r>
+    </w:p>
+    <w:p>
+      <w:pPr>
+        <w:shd w:val="clear" w:color="000000" w:fill="E6E6E6"/>
+        <w:autoSpaceDE w:val="0"/>
+        <w:autoSpaceDN w:val="0"/>
+        <w:adjustRightInd w:val="0"/>
+        <w:spacing w:after="0" w:line="240" w:lineRule="auto"/>
+        <w:rPr>
+          <w:rFonts w:ascii="Courier New" w:hAnsi="Courier New" w:cs="Courier New"/>
+          <w:noProof/>
+          <w:sz w:val="20"/>
+          <w:szCs w:val="20"/>
+        </w:rPr>
+      </w:pPr>
+      <w:r>
+        <w:rPr>
+          <w:rFonts w:ascii="Courier New" w:hAnsi="Courier New" w:cs="Courier New"/>
+          <w:noProof/>
+          <w:sz w:val="20"/>
+          <w:szCs w:val="20"/>
+        </w:rPr>
+        <w:t xml:space="preserve">            </w:t>
+      </w:r>
     </w:p>
     <w:p>
       <w:pPr>
@@ -12589,7 +12756,6 @@
     </w:p>
     <w:p>
       <w:r>
-        <w:lastRenderedPageBreak/>
         <w:t xml:space="preserve">Call this function from your main </w:t>
       </w:r>
       <w:proofErr w:type="gramStart"/>
@@ -13162,7 +13328,17 @@
         <w:spacing w:after="0" w:line="240" w:lineRule="auto"/>
       </w:pPr>
       <w:r>
-        <w:t xml:space="preserve">There are four ways to </w:t>
+        <w:t xml:space="preserve">There are </w:t>
+      </w:r>
+      <w:r>
+        <w:rPr>
+          <w:rFonts w:hint="eastAsia"/>
+          <w:lang w:eastAsia="zh-CN"/>
+        </w:rPr>
+        <w:t xml:space="preserve">four </w:t>
+      </w:r>
+      <w:r>
+        <w:t xml:space="preserve">ways to </w:t>
       </w:r>
       <w:r>
         <w:t xml:space="preserve">access individual </w:t>
@@ -13232,9 +13408,21 @@
         <w:adjustRightInd w:val="0"/>
         <w:spacing w:after="0" w:line="240" w:lineRule="auto"/>
       </w:pPr>
+      <w:proofErr w:type="spellStart"/>
       <w:proofErr w:type="gramStart"/>
       <w:r>
-        <w:t>Parameter(</w:t>
+        <w:rPr>
+          <w:rFonts w:hint="eastAsia"/>
+          <w:lang w:eastAsia="zh-CN"/>
+        </w:rPr>
+        <w:t>Lookup</w:t>
+      </w:r>
+      <w:r>
+        <w:t>Parameter</w:t>
+      </w:r>
+      <w:proofErr w:type="spellEnd"/>
+      <w:r>
+        <w:t>(</w:t>
       </w:r>
       <w:proofErr w:type="gramEnd"/>
       <w:r>
@@ -13300,9 +13488,21 @@
       <w:r>
         <w:t xml:space="preserve"> will take a look at the first and second.  Calling </w:t>
       </w:r>
+      <w:proofErr w:type="spellStart"/>
       <w:proofErr w:type="gramStart"/>
       <w:r>
-        <w:t>parameter(</w:t>
+        <w:rPr>
+          <w:rFonts w:hint="eastAsia"/>
+          <w:lang w:eastAsia="zh-CN"/>
+        </w:rPr>
+        <w:t>Lookup</w:t>
+      </w:r>
+      <w:r>
+        <w:t>Parameter</w:t>
+      </w:r>
+      <w:proofErr w:type="spellEnd"/>
+      <w:r>
+        <w:t>(</w:t>
       </w:r>
       <w:proofErr w:type="gramEnd"/>
       <w:r>
@@ -13387,11 +13587,7 @@
       </w:r>
       <w:proofErr w:type="spellEnd"/>
       <w:r>
-        <w:t xml:space="preserve">, only </w:t>
-      </w:r>
-      <w:proofErr w:type="gramStart"/>
-      <w:r>
-        <w:t xml:space="preserve">fraction of </w:t>
+        <w:t xml:space="preserve">, only fraction of </w:t>
       </w:r>
       <w:proofErr w:type="spellStart"/>
       <w:r>
@@ -13399,11 +13595,7 @@
       </w:r>
       <w:proofErr w:type="spellEnd"/>
       <w:r>
-        <w:t xml:space="preserve"> are</w:t>
-      </w:r>
-      <w:proofErr w:type="gramEnd"/>
-      <w:r>
-        <w:t xml:space="preserve"> applicable to a given element. How can we find </w:t>
+        <w:t xml:space="preserve"> are applicable to a given element. How can we find </w:t>
       </w:r>
       <w:r>
         <w:t xml:space="preserve">out </w:t>
@@ -13441,18 +13633,10 @@
       </w:r>
       <w:proofErr w:type="spellEnd"/>
       <w:r>
-        <w:t xml:space="preserve"> corresponds to which parameter name. </w:t>
-      </w:r>
-      <w:proofErr w:type="gramStart"/>
-      <w:r>
-        <w:t>When you want to find out a parameter for a specific t</w:t>
-      </w:r>
-      <w:r>
-        <w:t>ype of element, simple click on the same type of object in the project &gt;&gt; [Snoop Current Selection …] &gt;&gt; [Parameters].</w:t>
-      </w:r>
-      <w:proofErr w:type="gramEnd"/>
-      <w:r>
-        <w:t xml:space="preserve"> When you click on each parameter name, you can check its [Definition] to find out the corresponding </w:t>
+        <w:t xml:space="preserve"> corresponds to which parameter name. When you want to find out a parameter for a specific t</w:t>
+      </w:r>
+      <w:r>
+        <w:t xml:space="preserve">ype of element, simple click on the same type of object in the project &gt;&gt; [Snoop Current Selection …] &gt;&gt; [Parameters]. When you click on each parameter name, you can check its [Definition] to find out the corresponding </w:t>
       </w:r>
       <w:proofErr w:type="spellStart"/>
       <w:r>
@@ -13470,7 +13654,7 @@
       <w:r>
         <w:rPr>
           <w:noProof/>
-          <w:lang w:eastAsia="en-US"/>
+          <w:lang w:eastAsia="zh-CN"/>
         </w:rPr>
         <w:lastRenderedPageBreak/>
         <w:drawing>
@@ -13489,7 +13673,7 @@
                     <pic:cNvPicPr/>
                   </pic:nvPicPr>
                   <pic:blipFill>
-                    <a:blip r:embed="rId10"/>
+                    <a:blip r:embed="rId9"/>
                     <a:stretch>
                       <a:fillRect/>
                     </a:stretch>
@@ -13514,13 +13698,8 @@
       <w:pPr>
         <w:jc w:val="center"/>
       </w:pPr>
-      <w:proofErr w:type="gramStart"/>
-      <w:r>
-        <w:t>Figure 5.</w:t>
-      </w:r>
-      <w:proofErr w:type="gramEnd"/>
-      <w:r>
-        <w:t xml:space="preserve"> Use </w:t>
+      <w:r>
+        <w:t xml:space="preserve">Figure 5. Use </w:t>
       </w:r>
       <w:proofErr w:type="spellStart"/>
       <w:r>
@@ -13630,7 +13809,7 @@
       <w:r>
         <w:rPr>
           <w:noProof/>
-          <w:lang w:eastAsia="en-US"/>
+          <w:lang w:eastAsia="zh-CN"/>
         </w:rPr>
         <w:lastRenderedPageBreak/>
         <w:drawing>
@@ -13649,7 +13828,7 @@
                     <pic:cNvPicPr/>
                   </pic:nvPicPr>
                   <pic:blipFill>
-                    <a:blip r:embed="rId11"/>
+                    <a:blip r:embed="rId10"/>
                     <a:stretch>
                       <a:fillRect/>
                     </a:stretch>
@@ -13674,16 +13853,11 @@
       <w:pPr>
         <w:jc w:val="center"/>
       </w:pPr>
-      <w:proofErr w:type="gramStart"/>
       <w:r>
         <w:t>Figure 6</w:t>
       </w:r>
       <w:r>
-        <w:t>.</w:t>
-      </w:r>
-      <w:proofErr w:type="gramEnd"/>
-      <w:r>
-        <w:t xml:space="preserve"> </w:t>
+        <w:t xml:space="preserve">. </w:t>
       </w:r>
       <w:proofErr w:type="gramStart"/>
       <w:r>
@@ -14848,7 +15022,32 @@
           <w:sz w:val="20"/>
           <w:szCs w:val="20"/>
         </w:rPr>
-        <w:t xml:space="preserve">        param = elem.get_Parameter(</w:t>
+        <w:t xml:space="preserve">        param = elem.</w:t>
+      </w:r>
+      <w:r>
+        <w:rPr>
+          <w:rFonts w:hint="eastAsia"/>
+          <w:lang w:eastAsia="zh-CN"/>
+        </w:rPr>
+        <w:t xml:space="preserve"> </w:t>
+      </w:r>
+      <w:r>
+        <w:rPr>
+          <w:rFonts w:ascii="Courier New" w:hAnsi="Courier New" w:cs="Courier New"/>
+          <w:noProof/>
+          <w:sz w:val="20"/>
+          <w:szCs w:val="20"/>
+        </w:rPr>
+        <w:t>LookupParameter</w:t>
+      </w:r>
+      <w:r>
+        <w:rPr>
+          <w:rFonts w:ascii="Courier New" w:hAnsi="Courier New" w:cs="Courier New"/>
+          <w:noProof/>
+          <w:sz w:val="20"/>
+          <w:szCs w:val="20"/>
+        </w:rPr>
+        <w:t>(</w:t>
       </w:r>
       <w:r>
         <w:rPr>
@@ -15495,7 +15694,43 @@
           <w:sz w:val="20"/>
           <w:szCs w:val="20"/>
         </w:rPr>
-        <w:t xml:space="preserve">        param = elem.get_Parameter(</w:t>
+        <w:t xml:space="preserve">        param = elem.</w:t>
+      </w:r>
+      <w:r>
+        <w:rPr>
+          <w:rFonts w:hint="eastAsia"/>
+          <w:lang w:eastAsia="zh-CN"/>
+        </w:rPr>
+        <w:t xml:space="preserve"> </w:t>
+      </w:r>
+      <w:r>
+        <w:rPr>
+          <w:rFonts w:ascii="Courier New" w:hAnsi="Courier New" w:cs="Courier New" w:hint="eastAsia"/>
+          <w:noProof/>
+          <w:sz w:val="20"/>
+          <w:szCs w:val="20"/>
+        </w:rPr>
+        <w:t>Lookup</w:t>
+      </w:r>
+      <w:r>
+        <w:rPr>
+          <w:rFonts w:ascii="Courier New" w:hAnsi="Courier New" w:cs="Courier New"/>
+          <w:noProof/>
+          <w:sz w:val="20"/>
+          <w:szCs w:val="20"/>
+        </w:rPr>
+        <w:t>Parameter</w:t>
+      </w:r>
+      <w:bookmarkStart w:id="3" w:name="_GoBack"/>
+      <w:bookmarkEnd w:id="3"/>
+      <w:r>
+        <w:rPr>
+          <w:rFonts w:ascii="Courier New" w:hAnsi="Courier New" w:cs="Courier New"/>
+          <w:noProof/>
+          <w:sz w:val="20"/>
+          <w:szCs w:val="20"/>
+        </w:rPr>
+        <w:t>(</w:t>
       </w:r>
       <w:r>
         <w:rPr>
@@ -17481,7 +17716,7 @@
       <w:r>
         <w:rPr>
           <w:noProof/>
-          <w:lang w:eastAsia="en-US"/>
+          <w:lang w:eastAsia="zh-CN"/>
         </w:rPr>
         <w:drawing>
           <wp:inline distT="0" distB="0" distL="0" distR="0">
@@ -17499,7 +17734,7 @@
                     <pic:cNvPicPr/>
                   </pic:nvPicPr>
                   <pic:blipFill>
-                    <a:blip r:embed="rId12"/>
+                    <a:blip r:embed="rId11"/>
                     <a:stretch>
                       <a:fillRect/>
                     </a:stretch>
@@ -17524,14 +17759,9 @@
       <w:pPr>
         <w:jc w:val="center"/>
       </w:pPr>
-      <w:proofErr w:type="gramStart"/>
       <w:r>
         <w:lastRenderedPageBreak/>
-        <w:t>Figure 7.</w:t>
-      </w:r>
-      <w:proofErr w:type="gramEnd"/>
-      <w:r>
-        <w:t xml:space="preserve"> You can use </w:t>
+        <w:t xml:space="preserve">Figure 7. You can use </w:t>
       </w:r>
       <w:proofErr w:type="spellStart"/>
       <w:r>
@@ -19926,6 +20156,7 @@
           <w:color w:val="008000"/>
           <w:sz w:val="20"/>
           <w:szCs w:val="20"/>
+          <w:lang w:eastAsia="zh-CN"/>
         </w:rPr>
       </w:pPr>
       <w:r>
@@ -21126,7 +21357,7 @@
       <w:r>
         <w:rPr>
           <w:noProof/>
-          <w:lang w:eastAsia="en-US"/>
+          <w:lang w:eastAsia="zh-CN"/>
         </w:rPr>
         <w:drawing>
           <wp:inline distT="0" distB="0" distL="0" distR="0">
@@ -21144,7 +21375,7 @@
                     <pic:cNvPicPr/>
                   </pic:nvPicPr>
                   <pic:blipFill>
-                    <a:blip r:embed="rId13"/>
+                    <a:blip r:embed="rId12"/>
                     <a:stretch>
                       <a:fillRect/>
                     </a:stretch>
@@ -21166,22 +21397,7 @@
       </w:r>
       <w:r>
         <w:br/>
-      </w:r>
-      <w:proofErr w:type="gramStart"/>
-      <w:r>
-        <w:t>Figure 8.</w:t>
-      </w:r>
-      <w:proofErr w:type="gramEnd"/>
-      <w:r>
-        <w:t xml:space="preserve"> </w:t>
-      </w:r>
-      <w:proofErr w:type="gramStart"/>
-      <w:r>
-        <w:t>Sample location info.</w:t>
-      </w:r>
-      <w:proofErr w:type="gramEnd"/>
-      <w:r>
-        <w:t xml:space="preserve"> </w:t>
+        <w:t xml:space="preserve">Figure 8. Sample location info. </w:t>
       </w:r>
     </w:p>
     <w:p>
@@ -24816,13 +25032,8 @@
       <w:r>
         <w:t xml:space="preserve">information displayed in dialogs. </w:t>
       </w:r>
-      <w:proofErr w:type="gramStart"/>
-      <w:r>
-        <w:t>(Figure 9).</w:t>
-      </w:r>
-      <w:proofErr w:type="gramEnd"/>
-      <w:r>
-        <w:t xml:space="preserve"> </w:t>
+      <w:r>
+        <w:t xml:space="preserve">(Figure 9). </w:t>
       </w:r>
     </w:p>
     <w:p>
@@ -24844,7 +25055,7 @@
       <w:r>
         <w:rPr>
           <w:noProof/>
-          <w:lang w:eastAsia="en-US"/>
+          <w:lang w:eastAsia="zh-CN"/>
         </w:rPr>
         <w:lastRenderedPageBreak/>
         <w:drawing>
@@ -24865,7 +25076,7 @@
                     </pic:cNvPicPr>
                   </pic:nvPicPr>
                   <pic:blipFill>
-                    <a:blip r:embed="rId14"/>
+                    <a:blip r:embed="rId13"/>
                     <a:srcRect/>
                     <a:stretch>
                       <a:fillRect/>
@@ -24911,13 +25122,8 @@
         <w:spacing w:after="0" w:line="240" w:lineRule="auto"/>
         <w:jc w:val="center"/>
       </w:pPr>
-      <w:proofErr w:type="gramStart"/>
-      <w:r>
-        <w:t>Figure 9.</w:t>
-      </w:r>
-      <w:proofErr w:type="gramEnd"/>
-      <w:r>
-        <w:t xml:space="preserve"> </w:t>
+      <w:r>
+        <w:t xml:space="preserve">Figure 9. </w:t>
       </w:r>
       <w:proofErr w:type="gramStart"/>
       <w:r>
@@ -25093,7 +25299,7 @@
 </file>
 
 <file path=word/numbering.xml><?xml version="1.0" encoding="utf-8"?>
-<w:numbering xmlns:wpc="http://schemas.microsoft.com/office/word/2010/wordprocessingCanvas" xmlns:mc="http://schemas.openxmlformats.org/markup-compatibility/2006" xmlns:o="urn:schemas-microsoft-com:office:office" xmlns:r="http://schemas.openxmlformats.org/officeDocument/2006/relationships" xmlns:m="http://schemas.openxmlformats.org/officeDocument/2006/math" xmlns:v="urn:schemas-microsoft-com:vml" xmlns:wp14="http://schemas.microsoft.com/office/word/2010/wordprocessingDrawing" xmlns:wp="http://schemas.openxmlformats.org/drawingml/2006/wordprocessingDrawing" xmlns:w10="urn:schemas-microsoft-com:office:word" xmlns:w="http://schemas.openxmlformats.org/wordprocessingml/2006/main" xmlns:w14="http://schemas.microsoft.com/office/word/2010/wordml" xmlns:wpg="http://schemas.microsoft.com/office/word/2010/wordprocessingGroup" xmlns:wpi="http://schemas.microsoft.com/office/word/2010/wordprocessingInk" xmlns:wne="http://schemas.microsoft.com/office/word/2006/wordml" xmlns:wps="http://schemas.microsoft.com/office/word/2010/wordprocessingShape" mc:Ignorable="w14 wp14">
+<w:numbering xmlns:wpc="http://schemas.microsoft.com/office/word/2010/wordprocessingCanvas" xmlns:mc="http://schemas.openxmlformats.org/markup-compatibility/2006" xmlns:o="urn:schemas-microsoft-com:office:office" xmlns:r="http://schemas.openxmlformats.org/officeDocument/2006/relationships" xmlns:m="http://schemas.openxmlformats.org/officeDocument/2006/math" xmlns:v="urn:schemas-microsoft-com:vml" xmlns:wp14="http://schemas.microsoft.com/office/word/2010/wordprocessingDrawing" xmlns:wp="http://schemas.openxmlformats.org/drawingml/2006/wordprocessingDrawing" xmlns:w10="urn:schemas-microsoft-com:office:word" xmlns:w="http://schemas.openxmlformats.org/wordprocessingml/2006/main" xmlns:w14="http://schemas.microsoft.com/office/word/2010/wordml" xmlns:w15="http://schemas.microsoft.com/office/word/2012/wordml" xmlns:wpg="http://schemas.microsoft.com/office/word/2010/wordprocessingGroup" xmlns:wpi="http://schemas.microsoft.com/office/word/2010/wordprocessingInk" xmlns:wne="http://schemas.microsoft.com/office/word/2006/wordml" xmlns:wps="http://schemas.microsoft.com/office/word/2010/wordprocessingShape" mc:Ignorable="w14 w15 wp14">
   <w:abstractNum w:abstractNumId="0">
     <w:nsid w:val="010B2B6F"/>
     <w:multiLevelType w:val="hybridMultilevel"/>
@@ -26971,7 +27177,7 @@
 </file>
 
 <file path=word/styles.xml><?xml version="1.0" encoding="utf-8"?>
-<w:styles xmlns:mc="http://schemas.openxmlformats.org/markup-compatibility/2006" xmlns:r="http://schemas.openxmlformats.org/officeDocument/2006/relationships" xmlns:w="http://schemas.openxmlformats.org/wordprocessingml/2006/main" xmlns:w14="http://schemas.microsoft.com/office/word/2010/wordml" mc:Ignorable="w14">
+<w:styles xmlns:mc="http://schemas.openxmlformats.org/markup-compatibility/2006" xmlns:r="http://schemas.openxmlformats.org/officeDocument/2006/relationships" xmlns:w="http://schemas.openxmlformats.org/wordprocessingml/2006/main" xmlns:w14="http://schemas.microsoft.com/office/word/2010/wordml" xmlns:w15="http://schemas.microsoft.com/office/word/2012/wordml" mc:Ignorable="w14 w15">
   <w:docDefaults>
     <w:rPrDefault>
       <w:rPr>
@@ -26987,144 +27193,378 @@
       </w:pPr>
     </w:pPrDefault>
   </w:docDefaults>
-  <w:latentStyles w:defLockedState="0" w:defUIPriority="99" w:defSemiHidden="1" w:defUnhideWhenUsed="1" w:defQFormat="0" w:count="267">
-    <w:lsdException w:name="Normal" w:semiHidden="0" w:uiPriority="0" w:unhideWhenUsed="0" w:qFormat="1"/>
-    <w:lsdException w:name="heading 1" w:semiHidden="0" w:uiPriority="9" w:unhideWhenUsed="0" w:qFormat="1"/>
-    <w:lsdException w:name="heading 2" w:uiPriority="9" w:qFormat="1"/>
-    <w:lsdException w:name="heading 3" w:uiPriority="9" w:qFormat="1"/>
-    <w:lsdException w:name="heading 4" w:uiPriority="9" w:qFormat="1"/>
-    <w:lsdException w:name="heading 5" w:uiPriority="9" w:qFormat="1"/>
-    <w:lsdException w:name="heading 6" w:uiPriority="9" w:qFormat="1"/>
-    <w:lsdException w:name="heading 7" w:uiPriority="9" w:qFormat="1"/>
-    <w:lsdException w:name="heading 8" w:uiPriority="9" w:qFormat="1"/>
-    <w:lsdException w:name="heading 9" w:uiPriority="9" w:qFormat="1"/>
-    <w:lsdException w:name="toc 1" w:uiPriority="39"/>
-    <w:lsdException w:name="toc 2" w:uiPriority="39"/>
-    <w:lsdException w:name="toc 3" w:uiPriority="39"/>
-    <w:lsdException w:name="toc 4" w:uiPriority="39"/>
-    <w:lsdException w:name="toc 5" w:uiPriority="39"/>
-    <w:lsdException w:name="toc 6" w:uiPriority="39"/>
-    <w:lsdException w:name="toc 7" w:uiPriority="39"/>
-    <w:lsdException w:name="toc 8" w:uiPriority="39"/>
-    <w:lsdException w:name="toc 9" w:uiPriority="39"/>
-    <w:lsdException w:name="caption" w:uiPriority="35" w:qFormat="1"/>
-    <w:lsdException w:name="Title" w:semiHidden="0" w:uiPriority="10" w:unhideWhenUsed="0"/>
-    <w:lsdException w:name="Default Paragraph Font" w:uiPriority="1"/>
-    <w:lsdException w:name="Subtitle" w:semiHidden="0" w:uiPriority="11" w:unhideWhenUsed="0"/>
-    <w:lsdException w:name="Strong" w:semiHidden="0" w:uiPriority="22" w:unhideWhenUsed="0"/>
-    <w:lsdException w:name="Emphasis" w:semiHidden="0" w:uiPriority="20" w:unhideWhenUsed="0"/>
-    <w:lsdException w:name="Table Grid" w:semiHidden="0" w:uiPriority="59" w:unhideWhenUsed="0"/>
-    <w:lsdException w:name="Placeholder Text" w:unhideWhenUsed="0"/>
-    <w:lsdException w:name="No Spacing" w:semiHidden="0" w:uiPriority="1" w:unhideWhenUsed="0" w:qFormat="1"/>
-    <w:lsdException w:name="Light Shading" w:semiHidden="0" w:uiPriority="60" w:unhideWhenUsed="0"/>
-    <w:lsdException w:name="Light List" w:semiHidden="0" w:uiPriority="61" w:unhideWhenUsed="0"/>
-    <w:lsdException w:name="Light Grid" w:semiHidden="0" w:uiPriority="62" w:unhideWhenUsed="0"/>
-    <w:lsdException w:name="Medium Shading 1" w:semiHidden="0" w:uiPriority="63" w:unhideWhenUsed="0"/>
-    <w:lsdException w:name="Medium Shading 2" w:semiHidden="0" w:uiPriority="64" w:unhideWhenUsed="0"/>
-    <w:lsdException w:name="Medium List 1" w:semiHidden="0" w:uiPriority="65" w:unhideWhenUsed="0"/>
-    <w:lsdException w:name="Medium List 2" w:semiHidden="0" w:uiPriority="66" w:unhideWhenUsed="0"/>
-    <w:lsdException w:name="Medium Grid 1" w:semiHidden="0" w:uiPriority="67" w:unhideWhenUsed="0"/>
-    <w:lsdException w:name="Medium Grid 2" w:semiHidden="0" w:uiPriority="68" w:unhideWhenUsed="0"/>
-    <w:lsdException w:name="Medium Grid 3" w:semiHidden="0" w:uiPriority="69" w:unhideWhenUsed="0"/>
-    <w:lsdException w:name="Dark List" w:semiHidden="0" w:uiPriority="70" w:unhideWhenUsed="0"/>
-    <w:lsdException w:name="Colorful Shading" w:semiHidden="0" w:uiPriority="71" w:unhideWhenUsed="0"/>
-    <w:lsdException w:name="Colorful List" w:semiHidden="0" w:uiPriority="72" w:unhideWhenUsed="0"/>
-    <w:lsdException w:name="Colorful Grid" w:semiHidden="0" w:uiPriority="73" w:unhideWhenUsed="0"/>
-    <w:lsdException w:name="Light Shading Accent 1" w:semiHidden="0" w:uiPriority="60" w:unhideWhenUsed="0"/>
-    <w:lsdException w:name="Light List Accent 1" w:semiHidden="0" w:uiPriority="61" w:unhideWhenUsed="0"/>
-    <w:lsdException w:name="Light Grid Accent 1" w:semiHidden="0" w:uiPriority="62" w:unhideWhenUsed="0"/>
-    <w:lsdException w:name="Medium Shading 1 Accent 1" w:semiHidden="0" w:uiPriority="63" w:unhideWhenUsed="0"/>
-    <w:lsdException w:name="Medium Shading 2 Accent 1" w:semiHidden="0" w:uiPriority="64" w:unhideWhenUsed="0"/>
-    <w:lsdException w:name="Medium List 1 Accent 1" w:semiHidden="0" w:uiPriority="65" w:unhideWhenUsed="0"/>
-    <w:lsdException w:name="Revision" w:unhideWhenUsed="0"/>
-    <w:lsdException w:name="List Paragraph" w:semiHidden="0" w:uiPriority="34" w:unhideWhenUsed="0" w:qFormat="1"/>
-    <w:lsdException w:name="Quote" w:semiHidden="0" w:uiPriority="29" w:unhideWhenUsed="0"/>
-    <w:lsdException w:name="Intense Quote" w:semiHidden="0" w:uiPriority="30" w:unhideWhenUsed="0"/>
-    <w:lsdException w:name="Medium List 2 Accent 1" w:semiHidden="0" w:uiPriority="66" w:unhideWhenUsed="0"/>
-    <w:lsdException w:name="Medium Grid 1 Accent 1" w:semiHidden="0" w:uiPriority="67" w:unhideWhenUsed="0"/>
-    <w:lsdException w:name="Medium Grid 2 Accent 1" w:semiHidden="0" w:uiPriority="68" w:unhideWhenUsed="0"/>
-    <w:lsdException w:name="Medium Grid 3 Accent 1" w:semiHidden="0" w:uiPriority="69" w:unhideWhenUsed="0"/>
-    <w:lsdException w:name="Dark List Accent 1" w:semiHidden="0" w:uiPriority="70" w:unhideWhenUsed="0"/>
-    <w:lsdException w:name="Colorful Shading Accent 1" w:semiHidden="0" w:uiPriority="71" w:unhideWhenUsed="0"/>
-    <w:lsdException w:name="Colorful List Accent 1" w:semiHidden="0" w:uiPriority="72" w:unhideWhenUsed="0"/>
-    <w:lsdException w:name="Colorful Grid Accent 1" w:semiHidden="0" w:uiPriority="73" w:unhideWhenUsed="0"/>
-    <w:lsdException w:name="Light Shading Accent 2" w:semiHidden="0" w:uiPriority="60" w:unhideWhenUsed="0"/>
-    <w:lsdException w:name="Light List Accent 2" w:semiHidden="0" w:uiPriority="61" w:unhideWhenUsed="0"/>
-    <w:lsdException w:name="Light Grid Accent 2" w:semiHidden="0" w:uiPriority="62" w:unhideWhenUsed="0"/>
-    <w:lsdException w:name="Medium Shading 1 Accent 2" w:semiHidden="0" w:uiPriority="63" w:unhideWhenUsed="0"/>
-    <w:lsdException w:name="Medium Shading 2 Accent 2" w:semiHidden="0" w:uiPriority="64" w:unhideWhenUsed="0"/>
-    <w:lsdException w:name="Medium List 1 Accent 2" w:semiHidden="0" w:uiPriority="65" w:unhideWhenUsed="0"/>
-    <w:lsdException w:name="Medium List 2 Accent 2" w:semiHidden="0" w:uiPriority="66" w:unhideWhenUsed="0"/>
-    <w:lsdException w:name="Medium Grid 1 Accent 2" w:semiHidden="0" w:uiPriority="67" w:unhideWhenUsed="0"/>
-    <w:lsdException w:name="Medium Grid 2 Accent 2" w:semiHidden="0" w:uiPriority="68" w:unhideWhenUsed="0"/>
-    <w:lsdException w:name="Medium Grid 3 Accent 2" w:semiHidden="0" w:uiPriority="69" w:unhideWhenUsed="0"/>
-    <w:lsdException w:name="Dark List Accent 2" w:semiHidden="0" w:uiPriority="70" w:unhideWhenUsed="0"/>
-    <w:lsdException w:name="Colorful Shading Accent 2" w:semiHidden="0" w:uiPriority="71" w:unhideWhenUsed="0"/>
-    <w:lsdException w:name="Colorful List Accent 2" w:semiHidden="0" w:uiPriority="72" w:unhideWhenUsed="0"/>
-    <w:lsdException w:name="Colorful Grid Accent 2" w:semiHidden="0" w:uiPriority="73" w:unhideWhenUsed="0"/>
-    <w:lsdException w:name="Light Shading Accent 3" w:semiHidden="0" w:uiPriority="60" w:unhideWhenUsed="0"/>
-    <w:lsdException w:name="Light List Accent 3" w:semiHidden="0" w:uiPriority="61" w:unhideWhenUsed="0"/>
-    <w:lsdException w:name="Light Grid Accent 3" w:semiHidden="0" w:uiPriority="62" w:unhideWhenUsed="0"/>
-    <w:lsdException w:name="Medium Shading 1 Accent 3" w:semiHidden="0" w:uiPriority="63" w:unhideWhenUsed="0"/>
-    <w:lsdException w:name="Medium Shading 2 Accent 3" w:semiHidden="0" w:uiPriority="64" w:unhideWhenUsed="0"/>
-    <w:lsdException w:name="Medium List 1 Accent 3" w:semiHidden="0" w:uiPriority="65" w:unhideWhenUsed="0"/>
-    <w:lsdException w:name="Medium List 2 Accent 3" w:semiHidden="0" w:uiPriority="66" w:unhideWhenUsed="0"/>
-    <w:lsdException w:name="Medium Grid 1 Accent 3" w:semiHidden="0" w:uiPriority="67" w:unhideWhenUsed="0"/>
-    <w:lsdException w:name="Medium Grid 2 Accent 3" w:semiHidden="0" w:uiPriority="68" w:unhideWhenUsed="0"/>
-    <w:lsdException w:name="Medium Grid 3 Accent 3" w:semiHidden="0" w:uiPriority="69" w:unhideWhenUsed="0"/>
-    <w:lsdException w:name="Dark List Accent 3" w:semiHidden="0" w:uiPriority="70" w:unhideWhenUsed="0"/>
-    <w:lsdException w:name="Colorful Shading Accent 3" w:semiHidden="0" w:uiPriority="71" w:unhideWhenUsed="0"/>
-    <w:lsdException w:name="Colorful List Accent 3" w:semiHidden="0" w:uiPriority="72" w:unhideWhenUsed="0"/>
-    <w:lsdException w:name="Colorful Grid Accent 3" w:semiHidden="0" w:uiPriority="73" w:unhideWhenUsed="0"/>
-    <w:lsdException w:name="Light Shading Accent 4" w:semiHidden="0" w:uiPriority="60" w:unhideWhenUsed="0"/>
-    <w:lsdException w:name="Light List Accent 4" w:semiHidden="0" w:uiPriority="61" w:unhideWhenUsed="0"/>
-    <w:lsdException w:name="Light Grid Accent 4" w:semiHidden="0" w:uiPriority="62" w:unhideWhenUsed="0"/>
-    <w:lsdException w:name="Medium Shading 1 Accent 4" w:semiHidden="0" w:uiPriority="63" w:unhideWhenUsed="0"/>
-    <w:lsdException w:name="Medium Shading 2 Accent 4" w:semiHidden="0" w:uiPriority="64" w:unhideWhenUsed="0"/>
-    <w:lsdException w:name="Medium List 1 Accent 4" w:semiHidden="0" w:uiPriority="65" w:unhideWhenUsed="0"/>
-    <w:lsdException w:name="Medium List 2 Accent 4" w:semiHidden="0" w:uiPriority="66" w:unhideWhenUsed="0"/>
-    <w:lsdException w:name="Medium Grid 1 Accent 4" w:semiHidden="0" w:uiPriority="67" w:unhideWhenUsed="0"/>
-    <w:lsdException w:name="Medium Grid 2 Accent 4" w:semiHidden="0" w:uiPriority="68" w:unhideWhenUsed="0"/>
-    <w:lsdException w:name="Medium Grid 3 Accent 4" w:semiHidden="0" w:uiPriority="69" w:unhideWhenUsed="0"/>
-    <w:lsdException w:name="Dark List Accent 4" w:semiHidden="0" w:uiPriority="70" w:unhideWhenUsed="0"/>
-    <w:lsdException w:name="Colorful Shading Accent 4" w:semiHidden="0" w:uiPriority="71" w:unhideWhenUsed="0"/>
-    <w:lsdException w:name="Colorful List Accent 4" w:semiHidden="0" w:uiPriority="72" w:unhideWhenUsed="0"/>
-    <w:lsdException w:name="Colorful Grid Accent 4" w:semiHidden="0" w:uiPriority="73" w:unhideWhenUsed="0"/>
-    <w:lsdException w:name="Light Shading Accent 5" w:semiHidden="0" w:uiPriority="60" w:unhideWhenUsed="0"/>
-    <w:lsdException w:name="Light List Accent 5" w:semiHidden="0" w:uiPriority="61" w:unhideWhenUsed="0"/>
-    <w:lsdException w:name="Light Grid Accent 5" w:semiHidden="0" w:uiPriority="62" w:unhideWhenUsed="0"/>
-    <w:lsdException w:name="Medium Shading 1 Accent 5" w:semiHidden="0" w:uiPriority="63" w:unhideWhenUsed="0"/>
-    <w:lsdException w:name="Medium Shading 2 Accent 5" w:semiHidden="0" w:uiPriority="64" w:unhideWhenUsed="0"/>
-    <w:lsdException w:name="Medium List 1 Accent 5" w:semiHidden="0" w:uiPriority="65" w:unhideWhenUsed="0"/>
-    <w:lsdException w:name="Medium List 2 Accent 5" w:semiHidden="0" w:uiPriority="66" w:unhideWhenUsed="0"/>
-    <w:lsdException w:name="Medium Grid 1 Accent 5" w:semiHidden="0" w:uiPriority="67" w:unhideWhenUsed="0"/>
-    <w:lsdException w:name="Medium Grid 2 Accent 5" w:semiHidden="0" w:uiPriority="68" w:unhideWhenUsed="0"/>
-    <w:lsdException w:name="Medium Grid 3 Accent 5" w:semiHidden="0" w:uiPriority="69" w:unhideWhenUsed="0"/>
-    <w:lsdException w:name="Dark List Accent 5" w:semiHidden="0" w:uiPriority="70" w:unhideWhenUsed="0"/>
-    <w:lsdException w:name="Colorful Shading Accent 5" w:semiHidden="0" w:uiPriority="71" w:unhideWhenUsed="0"/>
-    <w:lsdException w:name="Colorful List Accent 5" w:semiHidden="0" w:uiPriority="72" w:unhideWhenUsed="0"/>
-    <w:lsdException w:name="Colorful Grid Accent 5" w:semiHidden="0" w:uiPriority="73" w:unhideWhenUsed="0"/>
-    <w:lsdException w:name="Light Shading Accent 6" w:semiHidden="0" w:uiPriority="60" w:unhideWhenUsed="0"/>
-    <w:lsdException w:name="Light List Accent 6" w:semiHidden="0" w:uiPriority="61" w:unhideWhenUsed="0"/>
-    <w:lsdException w:name="Light Grid Accent 6" w:semiHidden="0" w:uiPriority="62" w:unhideWhenUsed="0"/>
-    <w:lsdException w:name="Medium Shading 1 Accent 6" w:semiHidden="0" w:uiPriority="63" w:unhideWhenUsed="0"/>
-    <w:lsdException w:name="Medium Shading 2 Accent 6" w:semiHidden="0" w:uiPriority="64" w:unhideWhenUsed="0"/>
-    <w:lsdException w:name="Medium List 1 Accent 6" w:semiHidden="0" w:uiPriority="65" w:unhideWhenUsed="0"/>
-    <w:lsdException w:name="Medium List 2 Accent 6" w:semiHidden="0" w:uiPriority="66" w:unhideWhenUsed="0"/>
-    <w:lsdException w:name="Medium Grid 1 Accent 6" w:semiHidden="0" w:uiPriority="67" w:unhideWhenUsed="0"/>
-    <w:lsdException w:name="Medium Grid 2 Accent 6" w:semiHidden="0" w:uiPriority="68" w:unhideWhenUsed="0"/>
-    <w:lsdException w:name="Medium Grid 3 Accent 6" w:semiHidden="0" w:uiPriority="69" w:unhideWhenUsed="0"/>
-    <w:lsdException w:name="Dark List Accent 6" w:semiHidden="0" w:uiPriority="70" w:unhideWhenUsed="0"/>
-    <w:lsdException w:name="Colorful Shading Accent 6" w:semiHidden="0" w:uiPriority="71" w:unhideWhenUsed="0"/>
-    <w:lsdException w:name="Colorful List Accent 6" w:semiHidden="0" w:uiPriority="72" w:unhideWhenUsed="0"/>
-    <w:lsdException w:name="Colorful Grid Accent 6" w:semiHidden="0" w:uiPriority="73" w:unhideWhenUsed="0"/>
-    <w:lsdException w:name="Subtle Emphasis" w:semiHidden="0" w:uiPriority="19" w:unhideWhenUsed="0" w:qFormat="1"/>
-    <w:lsdException w:name="Intense Emphasis" w:semiHidden="0" w:uiPriority="21" w:unhideWhenUsed="0" w:qFormat="1"/>
-    <w:lsdException w:name="Subtle Reference" w:semiHidden="0" w:uiPriority="31" w:unhideWhenUsed="0" w:qFormat="1"/>
-    <w:lsdException w:name="Intense Reference" w:semiHidden="0" w:uiPriority="32" w:unhideWhenUsed="0" w:qFormat="1"/>
-    <w:lsdException w:name="Book Title" w:semiHidden="0" w:uiPriority="33" w:unhideWhenUsed="0" w:qFormat="1"/>
-    <w:lsdException w:name="Bibliography" w:uiPriority="37"/>
-    <w:lsdException w:name="TOC Heading" w:uiPriority="39" w:qFormat="1"/>
+  <w:latentStyles w:defLockedState="0" w:defUIPriority="99" w:defSemiHidden="0" w:defUnhideWhenUsed="0" w:defQFormat="0" w:count="371">
+    <w:lsdException w:name="Normal" w:uiPriority="0" w:qFormat="1"/>
+    <w:lsdException w:name="heading 1" w:uiPriority="9" w:qFormat="1"/>
+    <w:lsdException w:name="heading 2" w:semiHidden="1" w:uiPriority="9" w:unhideWhenUsed="1" w:qFormat="1"/>
+    <w:lsdException w:name="heading 3" w:semiHidden="1" w:uiPriority="9" w:unhideWhenUsed="1" w:qFormat="1"/>
+    <w:lsdException w:name="heading 4" w:semiHidden="1" w:uiPriority="9" w:unhideWhenUsed="1" w:qFormat="1"/>
+    <w:lsdException w:name="heading 5" w:semiHidden="1" w:uiPriority="9" w:unhideWhenUsed="1" w:qFormat="1"/>
+    <w:lsdException w:name="heading 6" w:semiHidden="1" w:uiPriority="9" w:unhideWhenUsed="1" w:qFormat="1"/>
+    <w:lsdException w:name="heading 7" w:semiHidden="1" w:uiPriority="9" w:unhideWhenUsed="1" w:qFormat="1"/>
+    <w:lsdException w:name="heading 8" w:semiHidden="1" w:uiPriority="9" w:unhideWhenUsed="1" w:qFormat="1"/>
+    <w:lsdException w:name="heading 9" w:semiHidden="1" w:uiPriority="9" w:unhideWhenUsed="1" w:qFormat="1"/>
+    <w:lsdException w:name="index 1" w:semiHidden="1" w:unhideWhenUsed="1"/>
+    <w:lsdException w:name="index 2" w:semiHidden="1" w:unhideWhenUsed="1"/>
+    <w:lsdException w:name="index 3" w:semiHidden="1" w:unhideWhenUsed="1"/>
+    <w:lsdException w:name="index 4" w:semiHidden="1" w:unhideWhenUsed="1"/>
+    <w:lsdException w:name="index 5" w:semiHidden="1" w:unhideWhenUsed="1"/>
+    <w:lsdException w:name="index 6" w:semiHidden="1" w:unhideWhenUsed="1"/>
+    <w:lsdException w:name="index 7" w:semiHidden="1" w:unhideWhenUsed="1"/>
+    <w:lsdException w:name="index 8" w:semiHidden="1" w:unhideWhenUsed="1"/>
+    <w:lsdException w:name="index 9" w:semiHidden="1" w:unhideWhenUsed="1"/>
+    <w:lsdException w:name="toc 1" w:semiHidden="1" w:uiPriority="39" w:unhideWhenUsed="1"/>
+    <w:lsdException w:name="toc 2" w:semiHidden="1" w:uiPriority="39" w:unhideWhenUsed="1"/>
+    <w:lsdException w:name="toc 3" w:semiHidden="1" w:uiPriority="39" w:unhideWhenUsed="1"/>
+    <w:lsdException w:name="toc 4" w:semiHidden="1" w:uiPriority="39" w:unhideWhenUsed="1"/>
+    <w:lsdException w:name="toc 5" w:semiHidden="1" w:uiPriority="39" w:unhideWhenUsed="1"/>
+    <w:lsdException w:name="toc 6" w:semiHidden="1" w:uiPriority="39" w:unhideWhenUsed="1"/>
+    <w:lsdException w:name="toc 7" w:semiHidden="1" w:uiPriority="39" w:unhideWhenUsed="1"/>
+    <w:lsdException w:name="toc 8" w:semiHidden="1" w:uiPriority="39" w:unhideWhenUsed="1"/>
+    <w:lsdException w:name="toc 9" w:semiHidden="1" w:uiPriority="39" w:unhideWhenUsed="1"/>
+    <w:lsdException w:name="Normal Indent" w:semiHidden="1" w:unhideWhenUsed="1"/>
+    <w:lsdException w:name="footnote text" w:semiHidden="1" w:unhideWhenUsed="1"/>
+    <w:lsdException w:name="annotation text" w:semiHidden="1" w:unhideWhenUsed="1"/>
+    <w:lsdException w:name="header" w:semiHidden="1" w:unhideWhenUsed="1"/>
+    <w:lsdException w:name="footer" w:semiHidden="1" w:unhideWhenUsed="1"/>
+    <w:lsdException w:name="index heading" w:semiHidden="1" w:unhideWhenUsed="1"/>
+    <w:lsdException w:name="caption" w:semiHidden="1" w:uiPriority="35" w:unhideWhenUsed="1" w:qFormat="1"/>
+    <w:lsdException w:name="table of figures" w:semiHidden="1" w:unhideWhenUsed="1"/>
+    <w:lsdException w:name="envelope address" w:semiHidden="1" w:unhideWhenUsed="1"/>
+    <w:lsdException w:name="envelope return" w:semiHidden="1" w:unhideWhenUsed="1"/>
+    <w:lsdException w:name="footnote reference" w:semiHidden="1" w:unhideWhenUsed="1"/>
+    <w:lsdException w:name="annotation reference" w:semiHidden="1" w:unhideWhenUsed="1"/>
+    <w:lsdException w:name="line number" w:semiHidden="1" w:unhideWhenUsed="1"/>
+    <w:lsdException w:name="page number" w:semiHidden="1" w:unhideWhenUsed="1"/>
+    <w:lsdException w:name="endnote reference" w:semiHidden="1" w:unhideWhenUsed="1"/>
+    <w:lsdException w:name="endnote text" w:semiHidden="1" w:unhideWhenUsed="1"/>
+    <w:lsdException w:name="table of authorities" w:semiHidden="1" w:unhideWhenUsed="1"/>
+    <w:lsdException w:name="macro" w:semiHidden="1" w:unhideWhenUsed="1"/>
+    <w:lsdException w:name="toa heading" w:semiHidden="1" w:unhideWhenUsed="1"/>
+    <w:lsdException w:name="List" w:semiHidden="1" w:unhideWhenUsed="1"/>
+    <w:lsdException w:name="List Bullet" w:semiHidden="1" w:unhideWhenUsed="1"/>
+    <w:lsdException w:name="List Number" w:semiHidden="1" w:unhideWhenUsed="1"/>
+    <w:lsdException w:name="List 2" w:semiHidden="1" w:unhideWhenUsed="1"/>
+    <w:lsdException w:name="List 3" w:semiHidden="1" w:unhideWhenUsed="1"/>
+    <w:lsdException w:name="List 4" w:semiHidden="1" w:unhideWhenUsed="1"/>
+    <w:lsdException w:name="List 5" w:semiHidden="1" w:unhideWhenUsed="1"/>
+    <w:lsdException w:name="List Bullet 2" w:semiHidden="1" w:unhideWhenUsed="1"/>
+    <w:lsdException w:name="List Bullet 3" w:semiHidden="1" w:unhideWhenUsed="1"/>
+    <w:lsdException w:name="List Bullet 4" w:semiHidden="1" w:unhideWhenUsed="1"/>
+    <w:lsdException w:name="List Bullet 5" w:semiHidden="1" w:unhideWhenUsed="1"/>
+    <w:lsdException w:name="List Number 2" w:semiHidden="1" w:unhideWhenUsed="1"/>
+    <w:lsdException w:name="List Number 3" w:semiHidden="1" w:unhideWhenUsed="1"/>
+    <w:lsdException w:name="List Number 4" w:semiHidden="1" w:unhideWhenUsed="1"/>
+    <w:lsdException w:name="List Number 5" w:semiHidden="1" w:unhideWhenUsed="1"/>
+    <w:lsdException w:name="Title" w:uiPriority="10"/>
+    <w:lsdException w:name="Closing" w:semiHidden="1" w:unhideWhenUsed="1"/>
+    <w:lsdException w:name="Signature" w:semiHidden="1" w:unhideWhenUsed="1"/>
+    <w:lsdException w:name="Default Paragraph Font" w:semiHidden="1" w:uiPriority="1" w:unhideWhenUsed="1"/>
+    <w:lsdException w:name="Body Text" w:semiHidden="1" w:unhideWhenUsed="1"/>
+    <w:lsdException w:name="Body Text Indent" w:semiHidden="1" w:unhideWhenUsed="1"/>
+    <w:lsdException w:name="List Continue" w:semiHidden="1" w:unhideWhenUsed="1"/>
+    <w:lsdException w:name="List Continue 2" w:semiHidden="1" w:unhideWhenUsed="1"/>
+    <w:lsdException w:name="List Continue 3" w:semiHidden="1" w:unhideWhenUsed="1"/>
+    <w:lsdException w:name="List Continue 4" w:semiHidden="1" w:unhideWhenUsed="1"/>
+    <w:lsdException w:name="List Continue 5" w:semiHidden="1" w:unhideWhenUsed="1"/>
+    <w:lsdException w:name="Message Header" w:semiHidden="1" w:unhideWhenUsed="1"/>
+    <w:lsdException w:name="Subtitle" w:uiPriority="11"/>
+    <w:lsdException w:name="Salutation" w:semiHidden="1" w:unhideWhenUsed="1"/>
+    <w:lsdException w:name="Date" w:semiHidden="1" w:unhideWhenUsed="1"/>
+    <w:lsdException w:name="Body Text First Indent" w:semiHidden="1" w:unhideWhenUsed="1"/>
+    <w:lsdException w:name="Body Text First Indent 2" w:semiHidden="1" w:unhideWhenUsed="1"/>
+    <w:lsdException w:name="Note Heading" w:semiHidden="1" w:unhideWhenUsed="1"/>
+    <w:lsdException w:name="Body Text 2" w:semiHidden="1" w:unhideWhenUsed="1"/>
+    <w:lsdException w:name="Body Text 3" w:semiHidden="1" w:unhideWhenUsed="1"/>
+    <w:lsdException w:name="Body Text Indent 2" w:semiHidden="1" w:unhideWhenUsed="1"/>
+    <w:lsdException w:name="Body Text Indent 3" w:semiHidden="1" w:unhideWhenUsed="1"/>
+    <w:lsdException w:name="Block Text" w:semiHidden="1" w:unhideWhenUsed="1"/>
+    <w:lsdException w:name="Hyperlink" w:semiHidden="1" w:unhideWhenUsed="1"/>
+    <w:lsdException w:name="FollowedHyperlink" w:semiHidden="1" w:unhideWhenUsed="1"/>
+    <w:lsdException w:name="Strong" w:uiPriority="22"/>
+    <w:lsdException w:name="Emphasis" w:uiPriority="20"/>
+    <w:lsdException w:name="Document Map" w:semiHidden="1" w:unhideWhenUsed="1"/>
+    <w:lsdException w:name="Plain Text" w:semiHidden="1" w:unhideWhenUsed="1"/>
+    <w:lsdException w:name="E-mail Signature" w:semiHidden="1" w:unhideWhenUsed="1"/>
+    <w:lsdException w:name="HTML Top of Form" w:semiHidden="1" w:unhideWhenUsed="1"/>
+    <w:lsdException w:name="HTML Bottom of Form" w:semiHidden="1" w:unhideWhenUsed="1"/>
+    <w:lsdException w:name="Normal (Web)" w:semiHidden="1" w:unhideWhenUsed="1"/>
+    <w:lsdException w:name="HTML Acronym" w:semiHidden="1" w:unhideWhenUsed="1"/>
+    <w:lsdException w:name="HTML Address" w:semiHidden="1" w:unhideWhenUsed="1"/>
+    <w:lsdException w:name="HTML Cite" w:semiHidden="1" w:unhideWhenUsed="1"/>
+    <w:lsdException w:name="HTML Code" w:semiHidden="1" w:unhideWhenUsed="1"/>
+    <w:lsdException w:name="HTML Definition" w:semiHidden="1" w:unhideWhenUsed="1"/>
+    <w:lsdException w:name="HTML Keyboard" w:semiHidden="1" w:unhideWhenUsed="1"/>
+    <w:lsdException w:name="HTML Preformatted" w:semiHidden="1" w:unhideWhenUsed="1"/>
+    <w:lsdException w:name="HTML Sample" w:semiHidden="1" w:unhideWhenUsed="1"/>
+    <w:lsdException w:name="HTML Typewriter" w:semiHidden="1" w:unhideWhenUsed="1"/>
+    <w:lsdException w:name="HTML Variable" w:semiHidden="1" w:unhideWhenUsed="1"/>
+    <w:lsdException w:name="Normal Table" w:semiHidden="1" w:unhideWhenUsed="1"/>
+    <w:lsdException w:name="annotation subject" w:semiHidden="1" w:unhideWhenUsed="1"/>
+    <w:lsdException w:name="No List" w:semiHidden="1" w:unhideWhenUsed="1"/>
+    <w:lsdException w:name="Outline List 1" w:semiHidden="1" w:unhideWhenUsed="1"/>
+    <w:lsdException w:name="Outline List 2" w:semiHidden="1" w:unhideWhenUsed="1"/>
+    <w:lsdException w:name="Outline List 3" w:semiHidden="1" w:unhideWhenUsed="1"/>
+    <w:lsdException w:name="Table Simple 1" w:semiHidden="1" w:unhideWhenUsed="1"/>
+    <w:lsdException w:name="Table Simple 2" w:semiHidden="1" w:unhideWhenUsed="1"/>
+    <w:lsdException w:name="Table Simple 3" w:semiHidden="1" w:unhideWhenUsed="1"/>
+    <w:lsdException w:name="Table Classic 1" w:semiHidden="1" w:unhideWhenUsed="1"/>
+    <w:lsdException w:name="Table Classic 2" w:semiHidden="1" w:unhideWhenUsed="1"/>
+    <w:lsdException w:name="Table Classic 3" w:semiHidden="1" w:unhideWhenUsed="1"/>
+    <w:lsdException w:name="Table Classic 4" w:semiHidden="1" w:unhideWhenUsed="1"/>
+    <w:lsdException w:name="Table Colorful 1" w:semiHidden="1" w:unhideWhenUsed="1"/>
+    <w:lsdException w:name="Table Colorful 2" w:semiHidden="1" w:unhideWhenUsed="1"/>
+    <w:lsdException w:name="Table Colorful 3" w:semiHidden="1" w:unhideWhenUsed="1"/>
+    <w:lsdException w:name="Table Columns 1" w:semiHidden="1" w:unhideWhenUsed="1"/>
+    <w:lsdException w:name="Table Columns 2" w:semiHidden="1" w:unhideWhenUsed="1"/>
+    <w:lsdException w:name="Table Columns 3" w:semiHidden="1" w:unhideWhenUsed="1"/>
+    <w:lsdException w:name="Table Columns 4" w:semiHidden="1" w:unhideWhenUsed="1"/>
+    <w:lsdException w:name="Table Columns 5" w:semiHidden="1" w:unhideWhenUsed="1"/>
+    <w:lsdException w:name="Table Grid 1" w:semiHidden="1" w:unhideWhenUsed="1"/>
+    <w:lsdException w:name="Table Grid 2" w:semiHidden="1" w:unhideWhenUsed="1"/>
+    <w:lsdException w:name="Table Grid 3" w:semiHidden="1" w:unhideWhenUsed="1"/>
+    <w:lsdException w:name="Table Grid 4" w:semiHidden="1" w:unhideWhenUsed="1"/>
+    <w:lsdException w:name="Table Grid 5" w:semiHidden="1" w:unhideWhenUsed="1"/>
+    <w:lsdException w:name="Table Grid 6" w:semiHidden="1" w:unhideWhenUsed="1"/>
+    <w:lsdException w:name="Table Grid 7" w:semiHidden="1" w:unhideWhenUsed="1"/>
+    <w:lsdException w:name="Table Grid 8" w:semiHidden="1" w:unhideWhenUsed="1"/>
+    <w:lsdException w:name="Table List 1" w:semiHidden="1" w:unhideWhenUsed="1"/>
+    <w:lsdException w:name="Table List 2" w:semiHidden="1" w:unhideWhenUsed="1"/>
+    <w:lsdException w:name="Table List 3" w:semiHidden="1" w:unhideWhenUsed="1"/>
+    <w:lsdException w:name="Table List 4" w:semiHidden="1" w:unhideWhenUsed="1"/>
+    <w:lsdException w:name="Table List 5" w:semiHidden="1" w:unhideWhenUsed="1"/>
+    <w:lsdException w:name="Table List 6" w:semiHidden="1" w:unhideWhenUsed="1"/>
+    <w:lsdException w:name="Table List 7" w:semiHidden="1" w:unhideWhenUsed="1"/>
+    <w:lsdException w:name="Table List 8" w:semiHidden="1" w:unhideWhenUsed="1"/>
+    <w:lsdException w:name="Table 3D effects 1" w:semiHidden="1" w:unhideWhenUsed="1"/>
+    <w:lsdException w:name="Table 3D effects 2" w:semiHidden="1" w:unhideWhenUsed="1"/>
+    <w:lsdException w:name="Table 3D effects 3" w:semiHidden="1" w:unhideWhenUsed="1"/>
+    <w:lsdException w:name="Table Contemporary" w:semiHidden="1" w:unhideWhenUsed="1"/>
+    <w:lsdException w:name="Table Elegant" w:semiHidden="1" w:unhideWhenUsed="1"/>
+    <w:lsdException w:name="Table Professional" w:semiHidden="1" w:unhideWhenUsed="1"/>
+    <w:lsdException w:name="Table Subtle 1" w:semiHidden="1" w:unhideWhenUsed="1"/>
+    <w:lsdException w:name="Table Subtle 2" w:semiHidden="1" w:unhideWhenUsed="1"/>
+    <w:lsdException w:name="Table Web 1" w:semiHidden="1" w:unhideWhenUsed="1"/>
+    <w:lsdException w:name="Table Web 2" w:semiHidden="1" w:unhideWhenUsed="1"/>
+    <w:lsdException w:name="Table Web 3" w:semiHidden="1" w:unhideWhenUsed="1"/>
+    <w:lsdException w:name="Balloon Text" w:semiHidden="1" w:unhideWhenUsed="1"/>
+    <w:lsdException w:name="Table Grid" w:uiPriority="59"/>
+    <w:lsdException w:name="Table Theme" w:semiHidden="1" w:unhideWhenUsed="1"/>
+    <w:lsdException w:name="Placeholder Text" w:semiHidden="1"/>
+    <w:lsdException w:name="No Spacing" w:uiPriority="1" w:qFormat="1"/>
+    <w:lsdException w:name="Light Shading" w:uiPriority="60"/>
+    <w:lsdException w:name="Light List" w:uiPriority="61"/>
+    <w:lsdException w:name="Light Grid" w:uiPriority="62"/>
+    <w:lsdException w:name="Medium Shading 1" w:uiPriority="63"/>
+    <w:lsdException w:name="Medium Shading 2" w:uiPriority="64"/>
+    <w:lsdException w:name="Medium List 1" w:uiPriority="65"/>
+    <w:lsdException w:name="Medium List 2" w:uiPriority="66"/>
+    <w:lsdException w:name="Medium Grid 1" w:uiPriority="67"/>
+    <w:lsdException w:name="Medium Grid 2" w:uiPriority="68"/>
+    <w:lsdException w:name="Medium Grid 3" w:uiPriority="69"/>
+    <w:lsdException w:name="Dark List" w:uiPriority="70"/>
+    <w:lsdException w:name="Colorful Shading" w:uiPriority="71"/>
+    <w:lsdException w:name="Colorful List" w:uiPriority="72"/>
+    <w:lsdException w:name="Colorful Grid" w:uiPriority="73"/>
+    <w:lsdException w:name="Light Shading Accent 1" w:uiPriority="60"/>
+    <w:lsdException w:name="Light List Accent 1" w:uiPriority="61"/>
+    <w:lsdException w:name="Light Grid Accent 1" w:uiPriority="62"/>
+    <w:lsdException w:name="Medium Shading 1 Accent 1" w:uiPriority="63"/>
+    <w:lsdException w:name="Medium Shading 2 Accent 1" w:uiPriority="64"/>
+    <w:lsdException w:name="Medium List 1 Accent 1" w:uiPriority="65"/>
+    <w:lsdException w:name="Revision" w:semiHidden="1"/>
+    <w:lsdException w:name="List Paragraph" w:uiPriority="34" w:qFormat="1"/>
+    <w:lsdException w:name="Quote" w:uiPriority="29"/>
+    <w:lsdException w:name="Intense Quote" w:uiPriority="30"/>
+    <w:lsdException w:name="Medium List 2 Accent 1" w:uiPriority="66"/>
+    <w:lsdException w:name="Medium Grid 1 Accent 1" w:uiPriority="67"/>
+    <w:lsdException w:name="Medium Grid 2 Accent 1" w:uiPriority="68"/>
+    <w:lsdException w:name="Medium Grid 3 Accent 1" w:uiPriority="69"/>
+    <w:lsdException w:name="Dark List Accent 1" w:uiPriority="70"/>
+    <w:lsdException w:name="Colorful Shading Accent 1" w:uiPriority="71"/>
+    <w:lsdException w:name="Colorful List Accent 1" w:uiPriority="72"/>
+    <w:lsdException w:name="Colorful Grid Accent 1" w:uiPriority="73"/>
+    <w:lsdException w:name="Light Shading Accent 2" w:uiPriority="60"/>
+    <w:lsdException w:name="Light List Accent 2" w:uiPriority="61"/>
+    <w:lsdException w:name="Light Grid Accent 2" w:uiPriority="62"/>
+    <w:lsdException w:name="Medium Shading 1 Accent 2" w:uiPriority="63"/>
+    <w:lsdException w:name="Medium Shading 2 Accent 2" w:uiPriority="64"/>
+    <w:lsdException w:name="Medium List 1 Accent 2" w:uiPriority="65"/>
+    <w:lsdException w:name="Medium List 2 Accent 2" w:uiPriority="66"/>
+    <w:lsdException w:name="Medium Grid 1 Accent 2" w:uiPriority="67"/>
+    <w:lsdException w:name="Medium Grid 2 Accent 2" w:uiPriority="68"/>
+    <w:lsdException w:name="Medium Grid 3 Accent 2" w:uiPriority="69"/>
+    <w:lsdException w:name="Dark List Accent 2" w:uiPriority="70"/>
+    <w:lsdException w:name="Colorful Shading Accent 2" w:uiPriority="71"/>
+    <w:lsdException w:name="Colorful List Accent 2" w:uiPriority="72"/>
+    <w:lsdException w:name="Colorful Grid Accent 2" w:uiPriority="73"/>
+    <w:lsdException w:name="Light Shading Accent 3" w:uiPriority="60"/>
+    <w:lsdException w:name="Light List Accent 3" w:uiPriority="61"/>
+    <w:lsdException w:name="Light Grid Accent 3" w:uiPriority="62"/>
+    <w:lsdException w:name="Medium Shading 1 Accent 3" w:uiPriority="63"/>
+    <w:lsdException w:name="Medium Shading 2 Accent 3" w:uiPriority="64"/>
+    <w:lsdException w:name="Medium List 1 Accent 3" w:uiPriority="65"/>
+    <w:lsdException w:name="Medium List 2 Accent 3" w:uiPriority="66"/>
+    <w:lsdException w:name="Medium Grid 1 Accent 3" w:uiPriority="67"/>
+    <w:lsdException w:name="Medium Grid 2 Accent 3" w:uiPriority="68"/>
+    <w:lsdException w:name="Medium Grid 3 Accent 3" w:uiPriority="69"/>
+    <w:lsdException w:name="Dark List Accent 3" w:uiPriority="70"/>
+    <w:lsdException w:name="Colorful Shading Accent 3" w:uiPriority="71"/>
+    <w:lsdException w:name="Colorful List Accent 3" w:uiPriority="72"/>
+    <w:lsdException w:name="Colorful Grid Accent 3" w:uiPriority="73"/>
+    <w:lsdException w:name="Light Shading Accent 4" w:uiPriority="60"/>
+    <w:lsdException w:name="Light List Accent 4" w:uiPriority="61"/>
+    <w:lsdException w:name="Light Grid Accent 4" w:uiPriority="62"/>
+    <w:lsdException w:name="Medium Shading 1 Accent 4" w:uiPriority="63"/>
+    <w:lsdException w:name="Medium Shading 2 Accent 4" w:uiPriority="64"/>
+    <w:lsdException w:name="Medium List 1 Accent 4" w:uiPriority="65"/>
+    <w:lsdException w:name="Medium List 2 Accent 4" w:uiPriority="66"/>
+    <w:lsdException w:name="Medium Grid 1 Accent 4" w:uiPriority="67"/>
+    <w:lsdException w:name="Medium Grid 2 Accent 4" w:uiPriority="68"/>
+    <w:lsdException w:name="Medium Grid 3 Accent 4" w:uiPriority="69"/>
+    <w:lsdException w:name="Dark List Accent 4" w:uiPriority="70"/>
+    <w:lsdException w:name="Colorful Shading Accent 4" w:uiPriority="71"/>
+    <w:lsdException w:name="Colorful List Accent 4" w:uiPriority="72"/>
+    <w:lsdException w:name="Colorful Grid Accent 4" w:uiPriority="73"/>
+    <w:lsdException w:name="Light Shading Accent 5" w:uiPriority="60"/>
+    <w:lsdException w:name="Light List Accent 5" w:uiPriority="61"/>
+    <w:lsdException w:name="Light Grid Accent 5" w:uiPriority="62"/>
+    <w:lsdException w:name="Medium Shading 1 Accent 5" w:uiPriority="63"/>
+    <w:lsdException w:name="Medium Shading 2 Accent 5" w:uiPriority="64"/>
+    <w:lsdException w:name="Medium List 1 Accent 5" w:uiPriority="65"/>
+    <w:lsdException w:name="Medium List 2 Accent 5" w:uiPriority="66"/>
+    <w:lsdException w:name="Medium Grid 1 Accent 5" w:uiPriority="67"/>
+    <w:lsdException w:name="Medium Grid 2 Accent 5" w:uiPriority="68"/>
+    <w:lsdException w:name="Medium Grid 3 Accent 5" w:uiPriority="69"/>
+    <w:lsdException w:name="Dark List Accent 5" w:uiPriority="70"/>
+    <w:lsdException w:name="Colorful Shading Accent 5" w:uiPriority="71"/>
+    <w:lsdException w:name="Colorful List Accent 5" w:uiPriority="72"/>
+    <w:lsdException w:name="Colorful Grid Accent 5" w:uiPriority="73"/>
+    <w:lsdException w:name="Light Shading Accent 6" w:uiPriority="60"/>
+    <w:lsdException w:name="Light List Accent 6" w:uiPriority="61"/>
+    <w:lsdException w:name="Light Grid Accent 6" w:uiPriority="62"/>
+    <w:lsdException w:name="Medium Shading 1 Accent 6" w:uiPriority="63"/>
+    <w:lsdException w:name="Medium Shading 2 Accent 6" w:uiPriority="64"/>
+    <w:lsdException w:name="Medium List 1 Accent 6" w:uiPriority="65"/>
+    <w:lsdException w:name="Medium List 2 Accent 6" w:uiPriority="66"/>
+    <w:lsdException w:name="Medium Grid 1 Accent 6" w:uiPriority="67"/>
+    <w:lsdException w:name="Medium Grid 2 Accent 6" w:uiPriority="68"/>
+    <w:lsdException w:name="Medium Grid 3 Accent 6" w:uiPriority="69"/>
+    <w:lsdException w:name="Dark List Accent 6" w:uiPriority="70"/>
+    <w:lsdException w:name="Colorful Shading Accent 6" w:uiPriority="71"/>
+    <w:lsdException w:name="Colorful List Accent 6" w:uiPriority="72"/>
+    <w:lsdException w:name="Colorful Grid Accent 6" w:uiPriority="73"/>
+    <w:lsdException w:name="Subtle Emphasis" w:uiPriority="19" w:qFormat="1"/>
+    <w:lsdException w:name="Intense Emphasis" w:uiPriority="21" w:qFormat="1"/>
+    <w:lsdException w:name="Subtle Reference" w:uiPriority="31" w:qFormat="1"/>
+    <w:lsdException w:name="Intense Reference" w:uiPriority="32" w:qFormat="1"/>
+    <w:lsdException w:name="Book Title" w:uiPriority="33" w:qFormat="1"/>
+    <w:lsdException w:name="Bibliography" w:semiHidden="1" w:uiPriority="37" w:unhideWhenUsed="1"/>
+    <w:lsdException w:name="TOC Heading" w:semiHidden="1" w:uiPriority="39" w:unhideWhenUsed="1" w:qFormat="1"/>
+    <w:lsdException w:name="Plain Table 1" w:uiPriority="41"/>
+    <w:lsdException w:name="Plain Table 2" w:uiPriority="42"/>
+    <w:lsdException w:name="Plain Table 3" w:uiPriority="43"/>
+    <w:lsdException w:name="Plain Table 4" w:uiPriority="44"/>
+    <w:lsdException w:name="Plain Table 5" w:uiPriority="45"/>
+    <w:lsdException w:name="Grid Table Light" w:uiPriority="40"/>
+    <w:lsdException w:name="Grid Table 1 Light" w:uiPriority="46"/>
+    <w:lsdException w:name="Grid Table 2" w:uiPriority="47"/>
+    <w:lsdException w:name="Grid Table 3" w:uiPriority="48"/>
+    <w:lsdException w:name="Grid Table 4" w:uiPriority="49"/>
+    <w:lsdException w:name="Grid Table 5 Dark" w:uiPriority="50"/>
+    <w:lsdException w:name="Grid Table 6 Colorful" w:uiPriority="51"/>
+    <w:lsdException w:name="Grid Table 7 Colorful" w:uiPriority="52"/>
+    <w:lsdException w:name="Grid Table 1 Light Accent 1" w:uiPriority="46"/>
+    <w:lsdException w:name="Grid Table 2 Accent 1" w:uiPriority="47"/>
+    <w:lsdException w:name="Grid Table 3 Accent 1" w:uiPriority="48"/>
+    <w:lsdException w:name="Grid Table 4 Accent 1" w:uiPriority="49"/>
+    <w:lsdException w:name="Grid Table 5 Dark Accent 1" w:uiPriority="50"/>
+    <w:lsdException w:name="Grid Table 6 Colorful Accent 1" w:uiPriority="51"/>
+    <w:lsdException w:name="Grid Table 7 Colorful Accent 1" w:uiPriority="52"/>
+    <w:lsdException w:name="Grid Table 1 Light Accent 2" w:uiPriority="46"/>
+    <w:lsdException w:name="Grid Table 2 Accent 2" w:uiPriority="47"/>
+    <w:lsdException w:name="Grid Table 3 Accent 2" w:uiPriority="48"/>
+    <w:lsdException w:name="Grid Table 4 Accent 2" w:uiPriority="49"/>
+    <w:lsdException w:name="Grid Table 5 Dark Accent 2" w:uiPriority="50"/>
+    <w:lsdException w:name="Grid Table 6 Colorful Accent 2" w:uiPriority="51"/>
+    <w:lsdException w:name="Grid Table 7 Colorful Accent 2" w:uiPriority="52"/>
+    <w:lsdException w:name="Grid Table 1 Light Accent 3" w:uiPriority="46"/>
+    <w:lsdException w:name="Grid Table 2 Accent 3" w:uiPriority="47"/>
+    <w:lsdException w:name="Grid Table 3 Accent 3" w:uiPriority="48"/>
+    <w:lsdException w:name="Grid Table 4 Accent 3" w:uiPriority="49"/>
+    <w:lsdException w:name="Grid Table 5 Dark Accent 3" w:uiPriority="50"/>
+    <w:lsdException w:name="Grid Table 6 Colorful Accent 3" w:uiPriority="51"/>
+    <w:lsdException w:name="Grid Table 7 Colorful Accent 3" w:uiPriority="52"/>
+    <w:lsdException w:name="Grid Table 1 Light Accent 4" w:uiPriority="46"/>
+    <w:lsdException w:name="Grid Table 2 Accent 4" w:uiPriority="47"/>
+    <w:lsdException w:name="Grid Table 3 Accent 4" w:uiPriority="48"/>
+    <w:lsdException w:name="Grid Table 4 Accent 4" w:uiPriority="49"/>
+    <w:lsdException w:name="Grid Table 5 Dark Accent 4" w:uiPriority="50"/>
+    <w:lsdException w:name="Grid Table 6 Colorful Accent 4" w:uiPriority="51"/>
+    <w:lsdException w:name="Grid Table 7 Colorful Accent 4" w:uiPriority="52"/>
+    <w:lsdException w:name="Grid Table 1 Light Accent 5" w:uiPriority="46"/>
+    <w:lsdException w:name="Grid Table 2 Accent 5" w:uiPriority="47"/>
+    <w:lsdException w:name="Grid Table 3 Accent 5" w:uiPriority="48"/>
+    <w:lsdException w:name="Grid Table 4 Accent 5" w:uiPriority="49"/>
+    <w:lsdException w:name="Grid Table 5 Dark Accent 5" w:uiPriority="50"/>
+    <w:lsdException w:name="Grid Table 6 Colorful Accent 5" w:uiPriority="51"/>
+    <w:lsdException w:name="Grid Table 7 Colorful Accent 5" w:uiPriority="52"/>
+    <w:lsdException w:name="Grid Table 1 Light Accent 6" w:uiPriority="46"/>
+    <w:lsdException w:name="Grid Table 2 Accent 6" w:uiPriority="47"/>
+    <w:lsdException w:name="Grid Table 3 Accent 6" w:uiPriority="48"/>
+    <w:lsdException w:name="Grid Table 4 Accent 6" w:uiPriority="49"/>
+    <w:lsdException w:name="Grid Table 5 Dark Accent 6" w:uiPriority="50"/>
+    <w:lsdException w:name="Grid Table 6 Colorful Accent 6" w:uiPriority="51"/>
+    <w:lsdException w:name="Grid Table 7 Colorful Accent 6" w:uiPriority="52"/>
+    <w:lsdException w:name="List Table 1 Light" w:uiPriority="46"/>
+    <w:lsdException w:name="List Table 2" w:uiPriority="47"/>
+    <w:lsdException w:name="List Table 3" w:uiPriority="48"/>
+    <w:lsdException w:name="List Table 4" w:uiPriority="49"/>
+    <w:lsdException w:name="List Table 5 Dark" w:uiPriority="50"/>
+    <w:lsdException w:name="List Table 6 Colorful" w:uiPriority="51"/>
+    <w:lsdException w:name="List Table 7 Colorful" w:uiPriority="52"/>
+    <w:lsdException w:name="List Table 1 Light Accent 1" w:uiPriority="46"/>
+    <w:lsdException w:name="List Table 2 Accent 1" w:uiPriority="47"/>
+    <w:lsdException w:name="List Table 3 Accent 1" w:uiPriority="48"/>
+    <w:lsdException w:name="List Table 4 Accent 1" w:uiPriority="49"/>
+    <w:lsdException w:name="List Table 5 Dark Accent 1" w:uiPriority="50"/>
+    <w:lsdException w:name="List Table 6 Colorful Accent 1" w:uiPriority="51"/>
+    <w:lsdException w:name="List Table 7 Colorful Accent 1" w:uiPriority="52"/>
+    <w:lsdException w:name="List Table 1 Light Accent 2" w:uiPriority="46"/>
+    <w:lsdException w:name="List Table 2 Accent 2" w:uiPriority="47"/>
+    <w:lsdException w:name="List Table 3 Accent 2" w:uiPriority="48"/>
+    <w:lsdException w:name="List Table 4 Accent 2" w:uiPriority="49"/>
+    <w:lsdException w:name="List Table 5 Dark Accent 2" w:uiPriority="50"/>
+    <w:lsdException w:name="List Table 6 Colorful Accent 2" w:uiPriority="51"/>
+    <w:lsdException w:name="List Table 7 Colorful Accent 2" w:uiPriority="52"/>
+    <w:lsdException w:name="List Table 1 Light Accent 3" w:uiPriority="46"/>
+    <w:lsdException w:name="List Table 2 Accent 3" w:uiPriority="47"/>
+    <w:lsdException w:name="List Table 3 Accent 3" w:uiPriority="48"/>
+    <w:lsdException w:name="List Table 4 Accent 3" w:uiPriority="49"/>
+    <w:lsdException w:name="List Table 5 Dark Accent 3" w:uiPriority="50"/>
+    <w:lsdException w:name="List Table 6 Colorful Accent 3" w:uiPriority="51"/>
+    <w:lsdException w:name="List Table 7 Colorful Accent 3" w:uiPriority="52"/>
+    <w:lsdException w:name="List Table 1 Light Accent 4" w:uiPriority="46"/>
+    <w:lsdException w:name="List Table 2 Accent 4" w:uiPriority="47"/>
+    <w:lsdException w:name="List Table 3 Accent 4" w:uiPriority="48"/>
+    <w:lsdException w:name="List Table 4 Accent 4" w:uiPriority="49"/>
+    <w:lsdException w:name="List Table 5 Dark Accent 4" w:uiPriority="50"/>
+    <w:lsdException w:name="List Table 6 Colorful Accent 4" w:uiPriority="51"/>
+    <w:lsdException w:name="List Table 7 Colorful Accent 4" w:uiPriority="52"/>
+    <w:lsdException w:name="List Table 1 Light Accent 5" w:uiPriority="46"/>
+    <w:lsdException w:name="List Table 2 Accent 5" w:uiPriority="47"/>
+    <w:lsdException w:name="List Table 3 Accent 5" w:uiPriority="48"/>
+    <w:lsdException w:name="List Table 4 Accent 5" w:uiPriority="49"/>
+    <w:lsdException w:name="List Table 5 Dark Accent 5" w:uiPriority="50"/>
+    <w:lsdException w:name="List Table 6 Colorful Accent 5" w:uiPriority="51"/>
+    <w:lsdException w:name="List Table 7 Colorful Accent 5" w:uiPriority="52"/>
+    <w:lsdException w:name="List Table 1 Light Accent 6" w:uiPriority="46"/>
+    <w:lsdException w:name="List Table 2 Accent 6" w:uiPriority="47"/>
+    <w:lsdException w:name="List Table 3 Accent 6" w:uiPriority="48"/>
+    <w:lsdException w:name="List Table 4 Accent 6" w:uiPriority="49"/>
+    <w:lsdException w:name="List Table 5 Dark Accent 6" w:uiPriority="50"/>
+    <w:lsdException w:name="List Table 6 Colorful Accent 6" w:uiPriority="51"/>
+    <w:lsdException w:name="List Table 7 Colorful Accent 6" w:uiPriority="52"/>
   </w:latentStyles>
   <w:style w:type="paragraph" w:default="1" w:styleId="Normal">
     <w:name w:val="Normal"/>
@@ -27253,7 +27693,6 @@
     <w:basedOn w:val="Normal"/>
     <w:link w:val="HTMLPreformattedChar"/>
     <w:uiPriority w:val="99"/>
-    <w:semiHidden/>
     <w:unhideWhenUsed/>
     <w:rsid w:val="001870F1"/>
     <w:pPr>
@@ -27289,7 +27728,6 @@
     <w:basedOn w:val="DefaultParagraphFont"/>
     <w:link w:val="HTMLPreformatted"/>
     <w:uiPriority w:val="99"/>
-    <w:semiHidden/>
     <w:locked/>
     <w:rsid w:val="001870F1"/>
     <w:rPr>
@@ -27352,195 +27790,75 @@
       <w:rFonts w:cstheme="minorBidi"/>
     </w:rPr>
   </w:style>
-</w:styles>
-</file>
-
-<file path=word/stylesWithEffects.xml><?xml version="1.0" encoding="utf-8"?>
-<w:styles xmlns:wpc="http://schemas.microsoft.com/office/word/2010/wordprocessingCanvas" xmlns:mc="http://schemas.openxmlformats.org/markup-compatibility/2006" xmlns:o="urn:schemas-microsoft-com:office:office" xmlns:r="http://schemas.openxmlformats.org/officeDocument/2006/relationships" xmlns:m="http://schemas.openxmlformats.org/officeDocument/2006/math" xmlns:v="urn:schemas-microsoft-com:vml" xmlns:wp14="http://schemas.microsoft.com/office/word/2010/wordprocessingDrawing" xmlns:wp="http://schemas.openxmlformats.org/drawingml/2006/wordprocessingDrawing" xmlns:w10="urn:schemas-microsoft-com:office:word" xmlns:w="http://schemas.openxmlformats.org/wordprocessingml/2006/main" xmlns:w14="http://schemas.microsoft.com/office/word/2010/wordml" xmlns:wpg="http://schemas.microsoft.com/office/word/2010/wordprocessingGroup" xmlns:wpi="http://schemas.microsoft.com/office/word/2010/wordprocessingInk" xmlns:wne="http://schemas.microsoft.com/office/word/2006/wordml" xmlns:wps="http://schemas.microsoft.com/office/word/2010/wordprocessingShape" mc:Ignorable="w14 wp14">
-  <w:docDefaults>
-    <w:rPrDefault>
-      <w:rPr>
-        <w:rFonts w:asciiTheme="minorHAnsi" w:eastAsiaTheme="minorEastAsia" w:hAnsiTheme="minorHAnsi" w:cstheme="minorBidi"/>
-        <w:sz w:val="22"/>
-        <w:szCs w:val="22"/>
-        <w:lang w:val="en-US" w:eastAsia="en-US" w:bidi="ar-SA"/>
-      </w:rPr>
-    </w:rPrDefault>
-    <w:pPrDefault>
-      <w:pPr>
-        <w:spacing w:after="200" w:line="276" w:lineRule="auto"/>
-      </w:pPr>
-    </w:pPrDefault>
-  </w:docDefaults>
-  <w:latentStyles w:defLockedState="0" w:defUIPriority="99" w:defSemiHidden="1" w:defUnhideWhenUsed="1" w:defQFormat="0" w:count="267">
-    <w:lsdException w:name="Normal" w:semiHidden="0" w:uiPriority="0" w:unhideWhenUsed="0" w:qFormat="1"/>
-    <w:lsdException w:name="heading 1" w:semiHidden="0" w:uiPriority="9" w:unhideWhenUsed="0" w:qFormat="1"/>
-    <w:lsdException w:name="heading 2" w:uiPriority="9" w:qFormat="1"/>
-    <w:lsdException w:name="heading 3" w:uiPriority="9" w:qFormat="1"/>
-    <w:lsdException w:name="heading 4" w:uiPriority="9" w:qFormat="1"/>
-    <w:lsdException w:name="heading 5" w:uiPriority="9" w:qFormat="1"/>
-    <w:lsdException w:name="heading 6" w:uiPriority="9" w:qFormat="1"/>
-    <w:lsdException w:name="heading 7" w:uiPriority="9" w:qFormat="1"/>
-    <w:lsdException w:name="heading 8" w:uiPriority="9" w:qFormat="1"/>
-    <w:lsdException w:name="heading 9" w:uiPriority="9" w:qFormat="1"/>
-    <w:lsdException w:name="toc 1" w:uiPriority="39"/>
-    <w:lsdException w:name="toc 2" w:uiPriority="39"/>
-    <w:lsdException w:name="toc 3" w:uiPriority="39"/>
-    <w:lsdException w:name="toc 4" w:uiPriority="39"/>
-    <w:lsdException w:name="toc 5" w:uiPriority="39"/>
-    <w:lsdException w:name="toc 6" w:uiPriority="39"/>
-    <w:lsdException w:name="toc 7" w:uiPriority="39"/>
-    <w:lsdException w:name="toc 8" w:uiPriority="39"/>
-    <w:lsdException w:name="toc 9" w:uiPriority="39"/>
-    <w:lsdException w:name="caption" w:uiPriority="35" w:qFormat="1"/>
-    <w:lsdException w:name="Title" w:semiHidden="0" w:uiPriority="10" w:unhideWhenUsed="0" w:qFormat="1"/>
-    <w:lsdException w:name="Default Paragraph Font" w:uiPriority="1"/>
-    <w:lsdException w:name="Subtitle" w:semiHidden="0" w:uiPriority="11" w:unhideWhenUsed="0" w:qFormat="1"/>
-    <w:lsdException w:name="Strong" w:semiHidden="0" w:uiPriority="22" w:unhideWhenUsed="0" w:qFormat="1"/>
-    <w:lsdException w:name="Emphasis" w:semiHidden="0" w:uiPriority="20" w:unhideWhenUsed="0" w:qFormat="1"/>
-    <w:lsdException w:name="Table Grid" w:semiHidden="0" w:uiPriority="59" w:unhideWhenUsed="0"/>
-    <w:lsdException w:name="Placeholder Text" w:unhideWhenUsed="0"/>
-    <w:lsdException w:name="No Spacing" w:semiHidden="0" w:uiPriority="1" w:unhideWhenUsed="0" w:qFormat="1"/>
-    <w:lsdException w:name="Light Shading" w:semiHidden="0" w:uiPriority="60" w:unhideWhenUsed="0"/>
-    <w:lsdException w:name="Light List" w:semiHidden="0" w:uiPriority="61" w:unhideWhenUsed="0"/>
-    <w:lsdException w:name="Light Grid" w:semiHidden="0" w:uiPriority="62" w:unhideWhenUsed="0"/>
-    <w:lsdException w:name="Medium Shading 1" w:semiHidden="0" w:uiPriority="63" w:unhideWhenUsed="0"/>
-    <w:lsdException w:name="Medium Shading 2" w:semiHidden="0" w:uiPriority="64" w:unhideWhenUsed="0"/>
-    <w:lsdException w:name="Medium List 1" w:semiHidden="0" w:uiPriority="65" w:unhideWhenUsed="0"/>
-    <w:lsdException w:name="Medium List 2" w:semiHidden="0" w:uiPriority="66" w:unhideWhenUsed="0"/>
-    <w:lsdException w:name="Medium Grid 1" w:semiHidden="0" w:uiPriority="67" w:unhideWhenUsed="0"/>
-    <w:lsdException w:name="Medium Grid 2" w:semiHidden="0" w:uiPriority="68" w:unhideWhenUsed="0"/>
-    <w:lsdException w:name="Medium Grid 3" w:semiHidden="0" w:uiPriority="69" w:unhideWhenUsed="0"/>
-    <w:lsdException w:name="Dark List" w:semiHidden="0" w:uiPriority="70" w:unhideWhenUsed="0"/>
-    <w:lsdException w:name="Colorful Shading" w:semiHidden="0" w:uiPriority="71" w:unhideWhenUsed="0"/>
-    <w:lsdException w:name="Colorful List" w:semiHidden="0" w:uiPriority="72" w:unhideWhenUsed="0"/>
-    <w:lsdException w:name="Colorful Grid" w:semiHidden="0" w:uiPriority="73" w:unhideWhenUsed="0"/>
-    <w:lsdException w:name="Light Shading Accent 1" w:semiHidden="0" w:uiPriority="60" w:unhideWhenUsed="0"/>
-    <w:lsdException w:name="Light List Accent 1" w:semiHidden="0" w:uiPriority="61" w:unhideWhenUsed="0"/>
-    <w:lsdException w:name="Light Grid Accent 1" w:semiHidden="0" w:uiPriority="62" w:unhideWhenUsed="0"/>
-    <w:lsdException w:name="Medium Shading 1 Accent 1" w:semiHidden="0" w:uiPriority="63" w:unhideWhenUsed="0"/>
-    <w:lsdException w:name="Medium Shading 2 Accent 1" w:semiHidden="0" w:uiPriority="64" w:unhideWhenUsed="0"/>
-    <w:lsdException w:name="Medium List 1 Accent 1" w:semiHidden="0" w:uiPriority="65" w:unhideWhenUsed="0"/>
-    <w:lsdException w:name="Revision" w:unhideWhenUsed="0"/>
-    <w:lsdException w:name="List Paragraph" w:semiHidden="0" w:uiPriority="34" w:unhideWhenUsed="0" w:qFormat="1"/>
-    <w:lsdException w:name="Quote" w:semiHidden="0" w:uiPriority="29" w:unhideWhenUsed="0" w:qFormat="1"/>
-    <w:lsdException w:name="Intense Quote" w:semiHidden="0" w:uiPriority="30" w:unhideWhenUsed="0" w:qFormat="1"/>
-    <w:lsdException w:name="Medium List 2 Accent 1" w:semiHidden="0" w:uiPriority="66" w:unhideWhenUsed="0"/>
-    <w:lsdException w:name="Medium Grid 1 Accent 1" w:semiHidden="0" w:uiPriority="67" w:unhideWhenUsed="0"/>
-    <w:lsdException w:name="Medium Grid 2 Accent 1" w:semiHidden="0" w:uiPriority="68" w:unhideWhenUsed="0"/>
-    <w:lsdException w:name="Medium Grid 3 Accent 1" w:semiHidden="0" w:uiPriority="69" w:unhideWhenUsed="0"/>
-    <w:lsdException w:name="Dark List Accent 1" w:semiHidden="0" w:uiPriority="70" w:unhideWhenUsed="0"/>
-    <w:lsdException w:name="Colorful Shading Accent 1" w:semiHidden="0" w:uiPriority="71" w:unhideWhenUsed="0"/>
-    <w:lsdException w:name="Colorful List Accent 1" w:semiHidden="0" w:uiPriority="72" w:unhideWhenUsed="0"/>
-    <w:lsdException w:name="Colorful Grid Accent 1" w:semiHidden="0" w:uiPriority="73" w:unhideWhenUsed="0"/>
-    <w:lsdException w:name="Light Shading Accent 2" w:semiHidden="0" w:uiPriority="60" w:unhideWhenUsed="0"/>
-    <w:lsdException w:name="Light List Accent 2" w:semiHidden="0" w:uiPriority="61" w:unhideWhenUsed="0"/>
-    <w:lsdException w:name="Light Grid Accent 2" w:semiHidden="0" w:uiPriority="62" w:unhideWhenUsed="0"/>
-    <w:lsdException w:name="Medium Shading 1 Accent 2" w:semiHidden="0" w:uiPriority="63" w:unhideWhenUsed="0"/>
-    <w:lsdException w:name="Medium Shading 2 Accent 2" w:semiHidden="0" w:uiPriority="64" w:unhideWhenUsed="0"/>
-    <w:lsdException w:name="Medium List 1 Accent 2" w:semiHidden="0" w:uiPriority="65" w:unhideWhenUsed="0"/>
-    <w:lsdException w:name="Medium List 2 Accent 2" w:semiHidden="0" w:uiPriority="66" w:unhideWhenUsed="0"/>
-    <w:lsdException w:name="Medium Grid 1 Accent 2" w:semiHidden="0" w:uiPriority="67" w:unhideWhenUsed="0"/>
-    <w:lsdException w:name="Medium Grid 2 Accent 2" w:semiHidden="0" w:uiPriority="68" w:unhideWhenUsed="0"/>
-    <w:lsdException w:name="Medium Grid 3 Accent 2" w:semiHidden="0" w:uiPriority="69" w:unhideWhenUsed="0"/>
-    <w:lsdException w:name="Dark List Accent 2" w:semiHidden="0" w:uiPriority="70" w:unhideWhenUsed="0"/>
-    <w:lsdException w:name="Colorful Shading Accent 2" w:semiHidden="0" w:uiPriority="71" w:unhideWhenUsed="0"/>
-    <w:lsdException w:name="Colorful List Accent 2" w:semiHidden="0" w:uiPriority="72" w:unhideWhenUsed="0"/>
-    <w:lsdException w:name="Colorful Grid Accent 2" w:semiHidden="0" w:uiPriority="73" w:unhideWhenUsed="0"/>
-    <w:lsdException w:name="Light Shading Accent 3" w:semiHidden="0" w:uiPriority="60" w:unhideWhenUsed="0"/>
-    <w:lsdException w:name="Light List Accent 3" w:semiHidden="0" w:uiPriority="61" w:unhideWhenUsed="0"/>
-    <w:lsdException w:name="Light Grid Accent 3" w:semiHidden="0" w:uiPriority="62" w:unhideWhenUsed="0"/>
-    <w:lsdException w:name="Medium Shading 1 Accent 3" w:semiHidden="0" w:uiPriority="63" w:unhideWhenUsed="0"/>
-    <w:lsdException w:name="Medium Shading 2 Accent 3" w:semiHidden="0" w:uiPriority="64" w:unhideWhenUsed="0"/>
-    <w:lsdException w:name="Medium List 1 Accent 3" w:semiHidden="0" w:uiPriority="65" w:unhideWhenUsed="0"/>
-    <w:lsdException w:name="Medium List 2 Accent 3" w:semiHidden="0" w:uiPriority="66" w:unhideWhenUsed="0"/>
-    <w:lsdException w:name="Medium Grid 1 Accent 3" w:semiHidden="0" w:uiPriority="67" w:unhideWhenUsed="0"/>
-    <w:lsdException w:name="Medium Grid 2 Accent 3" w:semiHidden="0" w:uiPriority="68" w:unhideWhenUsed="0"/>
-    <w:lsdException w:name="Medium Grid 3 Accent 3" w:semiHidden="0" w:uiPriority="69" w:unhideWhenUsed="0"/>
-    <w:lsdException w:name="Dark List Accent 3" w:semiHidden="0" w:uiPriority="70" w:unhideWhenUsed="0"/>
-    <w:lsdException w:name="Colorful Shading Accent 3" w:semiHidden="0" w:uiPriority="71" w:unhideWhenUsed="0"/>
-    <w:lsdException w:name="Colorful List Accent 3" w:semiHidden="0" w:uiPriority="72" w:unhideWhenUsed="0"/>
-    <w:lsdException w:name="Colorful Grid Accent 3" w:semiHidden="0" w:uiPriority="73" w:unhideWhenUsed="0"/>
-    <w:lsdException w:name="Light Shading Accent 4" w:semiHidden="0" w:uiPriority="60" w:unhideWhenUsed="0"/>
-    <w:lsdException w:name="Light List Accent 4" w:semiHidden="0" w:uiPriority="61" w:unhideWhenUsed="0"/>
-    <w:lsdException w:name="Light Grid Accent 4" w:semiHidden="0" w:uiPriority="62" w:unhideWhenUsed="0"/>
-    <w:lsdException w:name="Medium Shading 1 Accent 4" w:semiHidden="0" w:uiPriority="63" w:unhideWhenUsed="0"/>
-    <w:lsdException w:name="Medium Shading 2 Accent 4" w:semiHidden="0" w:uiPriority="64" w:unhideWhenUsed="0"/>
-    <w:lsdException w:name="Medium List 1 Accent 4" w:semiHidden="0" w:uiPriority="65" w:unhideWhenUsed="0"/>
-    <w:lsdException w:name="Medium List 2 Accent 4" w:semiHidden="0" w:uiPriority="66" w:unhideWhenUsed="0"/>
-    <w:lsdException w:name="Medium Grid 1 Accent 4" w:semiHidden="0" w:uiPriority="67" w:unhideWhenUsed="0"/>
-    <w:lsdException w:name="Medium Grid 2 Accent 4" w:semiHidden="0" w:uiPriority="68" w:unhideWhenUsed="0"/>
-    <w:lsdException w:name="Medium Grid 3 Accent 4" w:semiHidden="0" w:uiPriority="69" w:unhideWhenUsed="0"/>
-    <w:lsdException w:name="Dark List Accent 4" w:semiHidden="0" w:uiPriority="70" w:unhideWhenUsed="0"/>
-    <w:lsdException w:name="Colorful Shading Accent 4" w:semiHidden="0" w:uiPriority="71" w:unhideWhenUsed="0"/>
-    <w:lsdException w:name="Colorful List Accent 4" w:semiHidden="0" w:uiPriority="72" w:unhideWhenUsed="0"/>
-    <w:lsdException w:name="Colorful Grid Accent 4" w:semiHidden="0" w:uiPriority="73" w:unhideWhenUsed="0"/>
-    <w:lsdException w:name="Light Shading Accent 5" w:semiHidden="0" w:uiPriority="60" w:unhideWhenUsed="0"/>
-    <w:lsdException w:name="Light List Accent 5" w:semiHidden="0" w:uiPriority="61" w:unhideWhenUsed="0"/>
-    <w:lsdException w:name="Light Grid Accent 5" w:semiHidden="0" w:uiPriority="62" w:unhideWhenUsed="0"/>
-    <w:lsdException w:name="Medium Shading 1 Accent 5" w:semiHidden="0" w:uiPriority="63" w:unhideWhenUsed="0"/>
-    <w:lsdException w:name="Medium Shading 2 Accent 5" w:semiHidden="0" w:uiPriority="64" w:unhideWhenUsed="0"/>
-    <w:lsdException w:name="Medium List 1 Accent 5" w:semiHidden="0" w:uiPriority="65" w:unhideWhenUsed="0"/>
-    <w:lsdException w:name="Medium List 2 Accent 5" w:semiHidden="0" w:uiPriority="66" w:unhideWhenUsed="0"/>
-    <w:lsdException w:name="Medium Grid 1 Accent 5" w:semiHidden="0" w:uiPriority="67" w:unhideWhenUsed="0"/>
-    <w:lsdException w:name="Medium Grid 2 Accent 5" w:semiHidden="0" w:uiPriority="68" w:unhideWhenUsed="0"/>
-    <w:lsdException w:name="Medium Grid 3 Accent 5" w:semiHidden="0" w:uiPriority="69" w:unhideWhenUsed="0"/>
-    <w:lsdException w:name="Dark List Accent 5" w:semiHidden="0" w:uiPriority="70" w:unhideWhenUsed="0"/>
-    <w:lsdException w:name="Colorful Shading Accent 5" w:semiHidden="0" w:uiPriority="71" w:unhideWhenUsed="0"/>
-    <w:lsdException w:name="Colorful List Accent 5" w:semiHidden="0" w:uiPriority="72" w:unhideWhenUsed="0"/>
-    <w:lsdException w:name="Colorful Grid Accent 5" w:semiHidden="0" w:uiPriority="73" w:unhideWhenUsed="0"/>
-    <w:lsdException w:name="Light Shading Accent 6" w:semiHidden="0" w:uiPriority="60" w:unhideWhenUsed="0"/>
-    <w:lsdException w:name="Light List Accent 6" w:semiHidden="0" w:uiPriority="61" w:unhideWhenUsed="0"/>
-    <w:lsdException w:name="Light Grid Accent 6" w:semiHidden="0" w:uiPriority="62" w:unhideWhenUsed="0"/>
-    <w:lsdException w:name="Medium Shading 1 Accent 6" w:semiHidden="0" w:uiPriority="63" w:unhideWhenUsed="0"/>
-    <w:lsdException w:name="Medium Shading 2 Accent 6" w:semiHidden="0" w:uiPriority="64" w:unhideWhenUsed="0"/>
-    <w:lsdException w:name="Medium List 1 Accent 6" w:semiHidden="0" w:uiPriority="65" w:unhideWhenUsed="0"/>
-    <w:lsdException w:name="Medium List 2 Accent 6" w:semiHidden="0" w:uiPriority="66" w:unhideWhenUsed="0"/>
-    <w:lsdException w:name="Medium Grid 1 Accent 6" w:semiHidden="0" w:uiPriority="67" w:unhideWhenUsed="0"/>
-    <w:lsdException w:name="Medium Grid 2 Accent 6" w:semiHidden="0" w:uiPriority="68" w:unhideWhenUsed="0"/>
-    <w:lsdException w:name="Medium Grid 3 Accent 6" w:semiHidden="0" w:uiPriority="69" w:unhideWhenUsed="0"/>
-    <w:lsdException w:name="Dark List Accent 6" w:semiHidden="0" w:uiPriority="70" w:unhideWhenUsed="0"/>
-    <w:lsdException w:name="Colorful Shading Accent 6" w:semiHidden="0" w:uiPriority="71" w:unhideWhenUsed="0"/>
-    <w:lsdException w:name="Colorful List Accent 6" w:semiHidden="0" w:uiPriority="72" w:unhideWhenUsed="0"/>
-    <w:lsdException w:name="Colorful Grid Accent 6" w:semiHidden="0" w:uiPriority="73" w:unhideWhenUsed="0"/>
-    <w:lsdException w:name="Subtle Emphasis" w:semiHidden="0" w:uiPriority="19" w:unhideWhenUsed="0" w:qFormat="1"/>
-    <w:lsdException w:name="Intense Emphasis" w:semiHidden="0" w:uiPriority="21" w:unhideWhenUsed="0" w:qFormat="1"/>
-    <w:lsdException w:name="Subtle Reference" w:semiHidden="0" w:uiPriority="31" w:unhideWhenUsed="0" w:qFormat="1"/>
-    <w:lsdException w:name="Intense Reference" w:semiHidden="0" w:uiPriority="32" w:unhideWhenUsed="0" w:qFormat="1"/>
-    <w:lsdException w:name="Book Title" w:semiHidden="0" w:uiPriority="33" w:unhideWhenUsed="0" w:qFormat="1"/>
-    <w:lsdException w:name="Bibliography" w:uiPriority="37"/>
-    <w:lsdException w:name="TOC Heading" w:uiPriority="39" w:qFormat="1"/>
-  </w:latentStyles>
-  <w:style w:type="paragraph" w:default="1" w:styleId="Normal">
-    <w:name w:val="Normal"/>
-    <w:qFormat/>
-  </w:style>
-  <w:style w:type="character" w:default="1" w:styleId="DefaultParagraphFont">
-    <w:name w:val="Default Paragraph Font"/>
-    <w:uiPriority w:val="1"/>
-    <w:semiHidden/>
-    <w:unhideWhenUsed/>
-  </w:style>
-  <w:style w:type="table" w:default="1" w:styleId="TableNormal">
-    <w:name w:val="Normal Table"/>
+  <w:style w:type="character" w:styleId="CommentReference">
+    <w:name w:val="annotation reference"/>
+    <w:basedOn w:val="DefaultParagraphFont"/>
     <w:uiPriority w:val="99"/>
     <w:semiHidden/>
     <w:unhideWhenUsed/>
-    <w:tblPr>
-      <w:tblInd w:w="0" w:type="dxa"/>
-      <w:tblCellMar>
-        <w:top w:w="0" w:type="dxa"/>
-        <w:left w:w="108" w:type="dxa"/>
-        <w:bottom w:w="0" w:type="dxa"/>
-        <w:right w:w="108" w:type="dxa"/>
-      </w:tblCellMar>
-    </w:tblPr>
+    <w:rsid w:val="00296E67"/>
+    <w:rPr>
+      <w:sz w:val="16"/>
+      <w:szCs w:val="16"/>
+    </w:rPr>
   </w:style>
-  <w:style w:type="numbering" w:default="1" w:styleId="NoList">
-    <w:name w:val="No List"/>
+  <w:style w:type="paragraph" w:styleId="CommentText">
+    <w:name w:val="annotation text"/>
+    <w:basedOn w:val="Normal"/>
+    <w:link w:val="CommentTextChar"/>
     <w:uiPriority w:val="99"/>
     <w:semiHidden/>
     <w:unhideWhenUsed/>
+    <w:rsid w:val="00296E67"/>
+    <w:pPr>
+      <w:spacing w:line="240" w:lineRule="auto"/>
+    </w:pPr>
+    <w:rPr>
+      <w:sz w:val="20"/>
+      <w:szCs w:val="20"/>
+    </w:rPr>
+  </w:style>
+  <w:style w:type="character" w:customStyle="1" w:styleId="CommentTextChar">
+    <w:name w:val="Comment Text Char"/>
+    <w:basedOn w:val="DefaultParagraphFont"/>
+    <w:link w:val="CommentText"/>
+    <w:uiPriority w:val="99"/>
+    <w:semiHidden/>
+    <w:rsid w:val="00296E67"/>
+    <w:rPr>
+      <w:rFonts w:cstheme="minorBidi"/>
+      <w:sz w:val="20"/>
+      <w:szCs w:val="20"/>
+    </w:rPr>
+  </w:style>
+  <w:style w:type="paragraph" w:styleId="CommentSubject">
+    <w:name w:val="annotation subject"/>
+    <w:basedOn w:val="CommentText"/>
+    <w:next w:val="CommentText"/>
+    <w:link w:val="CommentSubjectChar"/>
+    <w:uiPriority w:val="99"/>
+    <w:semiHidden/>
+    <w:unhideWhenUsed/>
+    <w:rsid w:val="00296E67"/>
+    <w:rPr>
+      <w:b/>
+      <w:bCs/>
+    </w:rPr>
+  </w:style>
+  <w:style w:type="character" w:customStyle="1" w:styleId="CommentSubjectChar">
+    <w:name w:val="Comment Subject Char"/>
+    <w:basedOn w:val="CommentTextChar"/>
+    <w:link w:val="CommentSubject"/>
+    <w:uiPriority w:val="99"/>
+    <w:semiHidden/>
+    <w:rsid w:val="00296E67"/>
+    <w:rPr>
+      <w:rFonts w:cstheme="minorBidi"/>
+      <w:b/>
+      <w:bCs/>
+      <w:sz w:val="20"/>
+      <w:szCs w:val="20"/>
+    </w:rPr>
   </w:style>
 </w:styles>
 </file>
@@ -27833,7 +28151,7 @@
 </file>
 
 <file path=customXml/itemProps1.xml><?xml version="1.0" encoding="utf-8"?>
-<ds:datastoreItem xmlns:ds="http://schemas.openxmlformats.org/officeDocument/2006/customXml" ds:itemID="{4A9E718A-C76E-4A3F-8A85-28711DDB79FB}">
+<ds:datastoreItem xmlns:ds="http://schemas.openxmlformats.org/officeDocument/2006/customXml" ds:itemID="{DEBA1DFB-EAD4-48F8-B6A8-63E6AA7B3BDD}">
   <ds:schemaRefs>
     <ds:schemaRef ds:uri="http://schemas.openxmlformats.org/officeDocument/2006/bibliography"/>
   </ds:schemaRefs>

</xml_diff>